<commit_message>
Correcion 07 - Gerardo Amado OK
</commit_message>
<xml_diff>
--- a/Desafios/Correcciones 07.docx
+++ b/Desafios/Correcciones 07.docx
@@ -1,6 +1,6 @@
 
 <file path=word/document.xml><?xml version="1.0" encoding="utf-8"?>
-<w:document xmlns:wpc="http://schemas.microsoft.com/office/word/2010/wordprocessingCanvas" xmlns:cx="http://schemas.microsoft.com/office/drawing/2014/chartex" xmlns:cx1="http://schemas.microsoft.com/office/drawing/2015/9/8/chartex" xmlns:cx2="http://schemas.microsoft.com/office/drawing/2015/10/21/chartex" xmlns:cx3="http://schemas.microsoft.com/office/drawing/2016/5/9/chartex" xmlns:cx4="http://schemas.microsoft.com/office/drawing/2016/5/10/chartex" xmlns:cx5="http://schemas.microsoft.com/office/drawing/2016/5/11/chartex" xmlns:cx6="http://schemas.microsoft.com/office/drawing/2016/5/12/chartex" xmlns:cx7="http://schemas.microsoft.com/office/drawing/2016/5/13/chartex" xmlns:cx8="http://schemas.microsoft.com/office/drawing/2016/5/14/chartex" xmlns:mc="http://schemas.openxmlformats.org/markup-compatibility/2006" xmlns:aink="http://schemas.microsoft.com/office/drawing/2016/ink" xmlns:am3d="http://schemas.microsoft.com/office/drawing/2017/model3d" xmlns:o="urn:schemas-microsoft-com:office:office" xmlns:r="http://schemas.openxmlformats.org/officeDocument/2006/relationships" xmlns:m="http://schemas.openxmlformats.org/officeDocument/2006/math" xmlns:v="urn:schemas-microsoft-com:vml" xmlns:wp14="http://schemas.microsoft.com/office/word/2010/wordprocessingDrawing" xmlns:wp="http://schemas.openxmlformats.org/drawingml/2006/wordprocessingDrawing" xmlns:w10="urn:schemas-microsoft-com:office:word" xmlns:w="http://schemas.openxmlformats.org/wordprocessingml/2006/main" xmlns:w14="http://schemas.microsoft.com/office/word/2010/wordml" xmlns:w15="http://schemas.microsoft.com/office/word/2012/wordml" xmlns:w16cex="http://schemas.microsoft.com/office/word/2018/wordml/cex" xmlns:w16cid="http://schemas.microsoft.com/office/word/2016/wordml/cid" xmlns:w16="http://schemas.microsoft.com/office/word/2018/wordml" xmlns:w16sdtdh="http://schemas.microsoft.com/office/word/2020/wordml/sdtdatahash" xmlns:w16se="http://schemas.microsoft.com/office/word/2015/wordml/symex" xmlns:wpg="http://schemas.microsoft.com/office/word/2010/wordprocessingGroup" xmlns:wpi="http://schemas.microsoft.com/office/word/2010/wordprocessingInk" xmlns:wne="http://schemas.microsoft.com/office/word/2006/wordml" xmlns:wps="http://schemas.microsoft.com/office/word/2010/wordprocessingShape" mc:Ignorable="w14 w15 w16se w16cid w16 w16cex w16sdtdh wp14">
+<w:document xmlns:wpc="http://schemas.microsoft.com/office/word/2010/wordprocessingCanvas" xmlns:cx="http://schemas.microsoft.com/office/drawing/2014/chartex" xmlns:cx1="http://schemas.microsoft.com/office/drawing/2015/9/8/chartex" xmlns:cx2="http://schemas.microsoft.com/office/drawing/2015/10/21/chartex" xmlns:cx3="http://schemas.microsoft.com/office/drawing/2016/5/9/chartex" xmlns:cx4="http://schemas.microsoft.com/office/drawing/2016/5/10/chartex" xmlns:cx5="http://schemas.microsoft.com/office/drawing/2016/5/11/chartex" xmlns:cx6="http://schemas.microsoft.com/office/drawing/2016/5/12/chartex" xmlns:cx7="http://schemas.microsoft.com/office/drawing/2016/5/13/chartex" xmlns:cx8="http://schemas.microsoft.com/office/drawing/2016/5/14/chartex" xmlns:mc="http://schemas.openxmlformats.org/markup-compatibility/2006" xmlns:aink="http://schemas.microsoft.com/office/drawing/2016/ink" xmlns:am3d="http://schemas.microsoft.com/office/drawing/2017/model3d" xmlns:o="urn:schemas-microsoft-com:office:office" xmlns:oel="http://schemas.microsoft.com/office/2019/extlst" xmlns:r="http://schemas.openxmlformats.org/officeDocument/2006/relationships" xmlns:m="http://schemas.openxmlformats.org/officeDocument/2006/math" xmlns:v="urn:schemas-microsoft-com:vml" xmlns:wp14="http://schemas.microsoft.com/office/word/2010/wordprocessingDrawing" xmlns:wp="http://schemas.openxmlformats.org/drawingml/2006/wordprocessingDrawing" xmlns:w10="urn:schemas-microsoft-com:office:word" xmlns:w="http://schemas.openxmlformats.org/wordprocessingml/2006/main" xmlns:w14="http://schemas.microsoft.com/office/word/2010/wordml" xmlns:w15="http://schemas.microsoft.com/office/word/2012/wordml" xmlns:w16cex="http://schemas.microsoft.com/office/word/2018/wordml/cex" xmlns:w16cid="http://schemas.microsoft.com/office/word/2016/wordml/cid" xmlns:w16="http://schemas.microsoft.com/office/word/2018/wordml" xmlns:w16du="http://schemas.microsoft.com/office/word/2023/wordml/word16du" xmlns:w16sdtdh="http://schemas.microsoft.com/office/word/2020/wordml/sdtdatahash" xmlns:w16sdtfl="http://schemas.microsoft.com/office/word/2024/wordml/sdtformatlock" xmlns:w16se="http://schemas.microsoft.com/office/word/2015/wordml/symex" xmlns:wpg="http://schemas.microsoft.com/office/word/2010/wordprocessingGroup" xmlns:wpi="http://schemas.microsoft.com/office/word/2010/wordprocessingInk" xmlns:wne="http://schemas.microsoft.com/office/word/2006/wordml" xmlns:wps="http://schemas.microsoft.com/office/word/2010/wordprocessingShape" mc:Ignorable="w14 w15 w16se w16cid w16 w16cex w16sdtdh w16sdtfl w16du wp14">
   <w:body>
     <w:p>
       <w:pPr>
@@ -10,30 +10,41 @@
           <w:bCs/>
         </w:rPr>
       </w:pPr>
-      <w:r>
-        <w:rPr>
-          <w:rFonts w:ascii="Segoe UI Emoji" w:hAnsi="Segoe UI Emoji" w:cs="Segoe UI Emoji"/>
-          <w:b/>
-          <w:bCs/>
-        </w:rPr>
-        <w:t>Martinez Emmanuel</w:t>
-      </w:r>
-    </w:p>
-    <w:p>
-      <w:pPr>
-        <w:rPr>
-          <w:rFonts w:ascii="Segoe UI Emoji" w:hAnsi="Segoe UI Emoji" w:cs="Segoe UI Emoji"/>
-          <w:b/>
-          <w:bCs/>
-        </w:rPr>
-      </w:pPr>
-    </w:p>
-    <w:p>
-      <w:pPr>
-        <w:rPr>
-          <w:rFonts w:ascii="Segoe UI Emoji" w:hAnsi="Segoe UI Emoji" w:cs="Segoe UI Emoji"/>
-        </w:rPr>
-      </w:pPr>
+      <w:proofErr w:type="spellStart"/>
+      <w:r>
+        <w:rPr>
+          <w:rFonts w:ascii="Segoe UI Emoji" w:hAnsi="Segoe UI Emoji" w:cs="Segoe UI Emoji"/>
+          <w:b/>
+          <w:bCs/>
+        </w:rPr>
+        <w:t>Martinez</w:t>
+      </w:r>
+      <w:proofErr w:type="spellEnd"/>
+      <w:r>
+        <w:rPr>
+          <w:rFonts w:ascii="Segoe UI Emoji" w:hAnsi="Segoe UI Emoji" w:cs="Segoe UI Emoji"/>
+          <w:b/>
+          <w:bCs/>
+        </w:rPr>
+        <w:t xml:space="preserve"> Emmanuel</w:t>
+      </w:r>
+    </w:p>
+    <w:p>
+      <w:pPr>
+        <w:rPr>
+          <w:rFonts w:ascii="Segoe UI Emoji" w:hAnsi="Segoe UI Emoji" w:cs="Segoe UI Emoji"/>
+          <w:b/>
+          <w:bCs/>
+        </w:rPr>
+      </w:pPr>
+    </w:p>
+    <w:p>
+      <w:pPr>
+        <w:rPr>
+          <w:rFonts w:ascii="Segoe UI Emoji" w:hAnsi="Segoe UI Emoji" w:cs="Segoe UI Emoji"/>
+        </w:rPr>
+      </w:pPr>
+      <w:proofErr w:type="gramStart"/>
       <w:r>
         <w:rPr>
           <w:rFonts w:ascii="Segoe UI Emoji" w:hAnsi="Segoe UI Emoji" w:cs="Segoe UI Emoji"/>
@@ -41,7 +52,11 @@
         <w:t>🎉</w:t>
       </w:r>
       <w:r>
-        <w:t>¡Felicitaciones por la entrega del Desafío 0</w:t>
+        <w:t>¡</w:t>
+      </w:r>
+      <w:proofErr w:type="gramEnd"/>
+      <w:r>
+        <w:t>Felicitaciones por la entrega del Desafío 0</w:t>
       </w:r>
       <w:r>
         <w:t>7</w:t>
@@ -76,7 +91,23 @@
         <w:t xml:space="preserve">a aplicación funciona como se solicitó en enunciado, </w:t>
       </w:r>
       <w:r>
-        <w:t>El área de gestión de reservas muestra correctamente los contadores según su estado funcionando dinámicamente ok, la lista de reservas muestra las cards con la info solicitada y con los estilos correctos.</w:t>
+        <w:t xml:space="preserve">El área de gestión de reservas muestra correctamente los contadores según su estado funcionando dinámicamente ok, la lista de reservas muestra las </w:t>
+      </w:r>
+      <w:proofErr w:type="spellStart"/>
+      <w:r>
+        <w:t>cards</w:t>
+      </w:r>
+      <w:proofErr w:type="spellEnd"/>
+      <w:r>
+        <w:t xml:space="preserve"> con la </w:t>
+      </w:r>
+      <w:proofErr w:type="spellStart"/>
+      <w:r>
+        <w:t>info</w:t>
+      </w:r>
+      <w:proofErr w:type="spellEnd"/>
+      <w:r>
+        <w:t xml:space="preserve"> solicitada y con los estilos correctos.</w:t>
       </w:r>
     </w:p>
     <w:p>
@@ -156,39 +187,60 @@
           <w:bCs/>
         </w:rPr>
       </w:pPr>
-      <w:r>
-        <w:rPr>
-          <w:rFonts w:ascii="Segoe UI Emoji" w:hAnsi="Segoe UI Emoji" w:cs="Segoe UI Emoji"/>
-          <w:b/>
-          <w:bCs/>
-        </w:rPr>
-        <w:t>Delpane Agustin</w:t>
-      </w:r>
-    </w:p>
-    <w:p>
-      <w:pPr>
-        <w:rPr>
-          <w:rFonts w:ascii="Segoe UI Emoji" w:hAnsi="Segoe UI Emoji" w:cs="Segoe UI Emoji"/>
-          <w:b/>
-          <w:bCs/>
-        </w:rPr>
-      </w:pPr>
-    </w:p>
-    <w:p>
-      <w:pPr>
-        <w:rPr>
-          <w:rFonts w:ascii="Segoe UI Emoji" w:hAnsi="Segoe UI Emoji" w:cs="Segoe UI Emoji"/>
-          <w:b/>
-          <w:bCs/>
-        </w:rPr>
-      </w:pPr>
-    </w:p>
-    <w:p>
-      <w:pPr>
-        <w:rPr>
-          <w:rFonts w:ascii="Segoe UI Emoji" w:hAnsi="Segoe UI Emoji" w:cs="Segoe UI Emoji"/>
-        </w:rPr>
-      </w:pPr>
+      <w:proofErr w:type="spellStart"/>
+      <w:r>
+        <w:rPr>
+          <w:rFonts w:ascii="Segoe UI Emoji" w:hAnsi="Segoe UI Emoji" w:cs="Segoe UI Emoji"/>
+          <w:b/>
+          <w:bCs/>
+        </w:rPr>
+        <w:t>Delpane</w:t>
+      </w:r>
+      <w:proofErr w:type="spellEnd"/>
+      <w:r>
+        <w:rPr>
+          <w:rFonts w:ascii="Segoe UI Emoji" w:hAnsi="Segoe UI Emoji" w:cs="Segoe UI Emoji"/>
+          <w:b/>
+          <w:bCs/>
+        </w:rPr>
+        <w:t xml:space="preserve"> </w:t>
+      </w:r>
+      <w:proofErr w:type="spellStart"/>
+      <w:r>
+        <w:rPr>
+          <w:rFonts w:ascii="Segoe UI Emoji" w:hAnsi="Segoe UI Emoji" w:cs="Segoe UI Emoji"/>
+          <w:b/>
+          <w:bCs/>
+        </w:rPr>
+        <w:t>Agustin</w:t>
+      </w:r>
+      <w:proofErr w:type="spellEnd"/>
+    </w:p>
+    <w:p>
+      <w:pPr>
+        <w:rPr>
+          <w:rFonts w:ascii="Segoe UI Emoji" w:hAnsi="Segoe UI Emoji" w:cs="Segoe UI Emoji"/>
+          <w:b/>
+          <w:bCs/>
+        </w:rPr>
+      </w:pPr>
+    </w:p>
+    <w:p>
+      <w:pPr>
+        <w:rPr>
+          <w:rFonts w:ascii="Segoe UI Emoji" w:hAnsi="Segoe UI Emoji" w:cs="Segoe UI Emoji"/>
+          <w:b/>
+          <w:bCs/>
+        </w:rPr>
+      </w:pPr>
+    </w:p>
+    <w:p>
+      <w:pPr>
+        <w:rPr>
+          <w:rFonts w:ascii="Segoe UI Emoji" w:hAnsi="Segoe UI Emoji" w:cs="Segoe UI Emoji"/>
+        </w:rPr>
+      </w:pPr>
+      <w:proofErr w:type="gramStart"/>
       <w:r>
         <w:rPr>
           <w:rFonts w:ascii="Segoe UI Emoji" w:hAnsi="Segoe UI Emoji" w:cs="Segoe UI Emoji"/>
@@ -196,7 +248,11 @@
         <w:t>🎉</w:t>
       </w:r>
       <w:r>
-        <w:t xml:space="preserve">¡Felicitaciones por la entrega del Desafío 07! </w:t>
+        <w:t>¡</w:t>
+      </w:r>
+      <w:proofErr w:type="gramEnd"/>
+      <w:r>
+        <w:t xml:space="preserve">Felicitaciones por la entrega del Desafío 07! </w:t>
       </w:r>
       <w:r>
         <w:rPr>
@@ -212,14 +268,35 @@
     </w:p>
     <w:p/>
     <w:p>
-      <w:r>
-        <w:t>Agustin, excelente trabajo, cumpliste con los requerimientos solicitados.</w:t>
-      </w:r>
-    </w:p>
-    <w:p/>
-    <w:p>
-      <w:r>
-        <w:t>La aplicación funciona como se solicitó en enunciado, El área de gestión de reservas muestra correctamente los contadores según su estado funcionando dinámicamente ok, la lista de reservas muestra las cards con la info solicitada y con los estilos correctos.</w:t>
+      <w:proofErr w:type="spellStart"/>
+      <w:r>
+        <w:t>Agustin</w:t>
+      </w:r>
+      <w:proofErr w:type="spellEnd"/>
+      <w:r>
+        <w:t>, excelente trabajo, cumpliste con los requerimientos solicitados.</w:t>
+      </w:r>
+    </w:p>
+    <w:p/>
+    <w:p>
+      <w:r>
+        <w:t xml:space="preserve">La aplicación funciona como se solicitó en enunciado, El área de gestión de reservas muestra correctamente los contadores según su estado funcionando dinámicamente ok, la lista de reservas muestra las </w:t>
+      </w:r>
+      <w:proofErr w:type="spellStart"/>
+      <w:r>
+        <w:t>cards</w:t>
+      </w:r>
+      <w:proofErr w:type="spellEnd"/>
+      <w:r>
+        <w:t xml:space="preserve"> con la </w:t>
+      </w:r>
+      <w:proofErr w:type="spellStart"/>
+      <w:r>
+        <w:t>info</w:t>
+      </w:r>
+      <w:proofErr w:type="spellEnd"/>
+      <w:r>
+        <w:t xml:space="preserve"> solicitada y con los estilos correctos.</w:t>
       </w:r>
     </w:p>
     <w:p>
@@ -279,30 +356,51 @@
           <w:bCs/>
         </w:rPr>
       </w:pPr>
-      <w:r>
-        <w:rPr>
-          <w:rFonts w:ascii="Segoe UI Emoji" w:hAnsi="Segoe UI Emoji" w:cs="Segoe UI Emoji"/>
-          <w:b/>
-          <w:bCs/>
-        </w:rPr>
-        <w:t>Delpane Agustin</w:t>
-      </w:r>
-    </w:p>
-    <w:p>
-      <w:pPr>
-        <w:rPr>
-          <w:rFonts w:ascii="Segoe UI Emoji" w:hAnsi="Segoe UI Emoji" w:cs="Segoe UI Emoji"/>
-          <w:b/>
-          <w:bCs/>
-        </w:rPr>
-      </w:pPr>
-    </w:p>
-    <w:p>
-      <w:pPr>
-        <w:rPr>
-          <w:rFonts w:ascii="Segoe UI Emoji" w:hAnsi="Segoe UI Emoji" w:cs="Segoe UI Emoji"/>
-        </w:rPr>
-      </w:pPr>
+      <w:proofErr w:type="spellStart"/>
+      <w:r>
+        <w:rPr>
+          <w:rFonts w:ascii="Segoe UI Emoji" w:hAnsi="Segoe UI Emoji" w:cs="Segoe UI Emoji"/>
+          <w:b/>
+          <w:bCs/>
+        </w:rPr>
+        <w:t>Delpane</w:t>
+      </w:r>
+      <w:proofErr w:type="spellEnd"/>
+      <w:r>
+        <w:rPr>
+          <w:rFonts w:ascii="Segoe UI Emoji" w:hAnsi="Segoe UI Emoji" w:cs="Segoe UI Emoji"/>
+          <w:b/>
+          <w:bCs/>
+        </w:rPr>
+        <w:t xml:space="preserve"> </w:t>
+      </w:r>
+      <w:proofErr w:type="spellStart"/>
+      <w:r>
+        <w:rPr>
+          <w:rFonts w:ascii="Segoe UI Emoji" w:hAnsi="Segoe UI Emoji" w:cs="Segoe UI Emoji"/>
+          <w:b/>
+          <w:bCs/>
+        </w:rPr>
+        <w:t>Agustin</w:t>
+      </w:r>
+      <w:proofErr w:type="spellEnd"/>
+    </w:p>
+    <w:p>
+      <w:pPr>
+        <w:rPr>
+          <w:rFonts w:ascii="Segoe UI Emoji" w:hAnsi="Segoe UI Emoji" w:cs="Segoe UI Emoji"/>
+          <w:b/>
+          <w:bCs/>
+        </w:rPr>
+      </w:pPr>
+    </w:p>
+    <w:p>
+      <w:pPr>
+        <w:rPr>
+          <w:rFonts w:ascii="Segoe UI Emoji" w:hAnsi="Segoe UI Emoji" w:cs="Segoe UI Emoji"/>
+        </w:rPr>
+      </w:pPr>
+      <w:proofErr w:type="gramStart"/>
       <w:r>
         <w:rPr>
           <w:rFonts w:ascii="Segoe UI Emoji" w:hAnsi="Segoe UI Emoji" w:cs="Segoe UI Emoji"/>
@@ -310,7 +408,11 @@
         <w:t>🎉</w:t>
       </w:r>
       <w:r>
-        <w:t xml:space="preserve">¡Felicitaciones por la entrega del Desafío 01! </w:t>
+        <w:t>¡</w:t>
+      </w:r>
+      <w:proofErr w:type="gramEnd"/>
+      <w:r>
+        <w:t xml:space="preserve">Felicitaciones por la entrega del Desafío 01! </w:t>
       </w:r>
       <w:r>
         <w:rPr>
@@ -328,7 +430,15 @@
     <w:p/>
     <w:p>
       <w:r>
-        <w:t xml:space="preserve">Los archivos html están impecables, respetaste el orden de aplicación de etiquetas de encabezado y el manejo de etiquetas para textos es correcto. </w:t>
+        <w:t xml:space="preserve">Los archivos </w:t>
+      </w:r>
+      <w:proofErr w:type="spellStart"/>
+      <w:r>
+        <w:t>html</w:t>
+      </w:r>
+      <w:proofErr w:type="spellEnd"/>
+      <w:r>
+        <w:t xml:space="preserve"> están impecables, respetaste el orden de aplicación de etiquetas de encabezado y el manejo de etiquetas para textos es correcto. </w:t>
       </w:r>
     </w:p>
     <w:p/>
@@ -340,7 +450,47 @@
     <w:p/>
     <w:p>
       <w:r>
-        <w:t>Genial que hayas utilizado etiquetas semánticas como main, header, section, article y footer estas ayudan a que estructuremos nuestra información de una manera que el navegador la entienda mejor.</w:t>
+        <w:t xml:space="preserve">Genial que hayas utilizado etiquetas semánticas como </w:t>
+      </w:r>
+      <w:proofErr w:type="spellStart"/>
+      <w:r>
+        <w:t>main</w:t>
+      </w:r>
+      <w:proofErr w:type="spellEnd"/>
+      <w:r>
+        <w:t xml:space="preserve">, </w:t>
+      </w:r>
+      <w:proofErr w:type="spellStart"/>
+      <w:r>
+        <w:t>header</w:t>
+      </w:r>
+      <w:proofErr w:type="spellEnd"/>
+      <w:r>
+        <w:t xml:space="preserve">, </w:t>
+      </w:r>
+      <w:proofErr w:type="spellStart"/>
+      <w:r>
+        <w:t>section</w:t>
+      </w:r>
+      <w:proofErr w:type="spellEnd"/>
+      <w:r>
+        <w:t xml:space="preserve">, </w:t>
+      </w:r>
+      <w:proofErr w:type="spellStart"/>
+      <w:r>
+        <w:t>article</w:t>
+      </w:r>
+      <w:proofErr w:type="spellEnd"/>
+      <w:r>
+        <w:t xml:space="preserve"> y </w:t>
+      </w:r>
+      <w:proofErr w:type="spellStart"/>
+      <w:r>
+        <w:t>footer</w:t>
+      </w:r>
+      <w:proofErr w:type="spellEnd"/>
+      <w:r>
+        <w:t xml:space="preserve"> estas ayudan a que estructuremos nuestra información de una manera que el navegador la entienda mejor.</w:t>
       </w:r>
     </w:p>
     <w:p/>
@@ -358,8 +508,29 @@
           <w:numId w:val="1"/>
         </w:numPr>
       </w:pPr>
-      <w:r>
-        <w:t>Recordá cambiar el lenguaje a español &lt;html lang="es"&gt; porque esto les dice a los motores de búsqueda en que idioma esta tu sitio web.</w:t>
+      <w:proofErr w:type="spellStart"/>
+      <w:r>
+        <w:t>Recordá</w:t>
+      </w:r>
+      <w:proofErr w:type="spellEnd"/>
+      <w:r>
+        <w:t xml:space="preserve"> cambiar el lenguaje a español &lt;</w:t>
+      </w:r>
+      <w:proofErr w:type="spellStart"/>
+      <w:r>
+        <w:t>html</w:t>
+      </w:r>
+      <w:proofErr w:type="spellEnd"/>
+      <w:r>
+        <w:t xml:space="preserve"> </w:t>
+      </w:r>
+      <w:proofErr w:type="spellStart"/>
+      <w:r>
+        <w:t>lang</w:t>
+      </w:r>
+      <w:proofErr w:type="spellEnd"/>
+      <w:r>
+        <w:t>="es"&gt; porque esto les dice a los motores de búsqueda en que idioma esta tu sitio web.</w:t>
       </w:r>
     </w:p>
     <w:p/>
@@ -406,30 +577,41 @@
           <w:bCs/>
         </w:rPr>
       </w:pPr>
-      <w:r>
-        <w:rPr>
-          <w:rFonts w:ascii="Segoe UI Emoji" w:hAnsi="Segoe UI Emoji" w:cs="Segoe UI Emoji"/>
-          <w:b/>
-          <w:bCs/>
-        </w:rPr>
-        <w:t>Yorlano Nicolas</w:t>
-      </w:r>
-    </w:p>
-    <w:p>
-      <w:pPr>
-        <w:rPr>
-          <w:rFonts w:ascii="Segoe UI Emoji" w:hAnsi="Segoe UI Emoji" w:cs="Segoe UI Emoji"/>
-          <w:b/>
-          <w:bCs/>
-        </w:rPr>
-      </w:pPr>
-    </w:p>
-    <w:p>
-      <w:pPr>
-        <w:rPr>
-          <w:rFonts w:ascii="Segoe UI Emoji" w:hAnsi="Segoe UI Emoji" w:cs="Segoe UI Emoji"/>
-        </w:rPr>
-      </w:pPr>
+      <w:proofErr w:type="spellStart"/>
+      <w:r>
+        <w:rPr>
+          <w:rFonts w:ascii="Segoe UI Emoji" w:hAnsi="Segoe UI Emoji" w:cs="Segoe UI Emoji"/>
+          <w:b/>
+          <w:bCs/>
+        </w:rPr>
+        <w:t>Yorlano</w:t>
+      </w:r>
+      <w:proofErr w:type="spellEnd"/>
+      <w:r>
+        <w:rPr>
+          <w:rFonts w:ascii="Segoe UI Emoji" w:hAnsi="Segoe UI Emoji" w:cs="Segoe UI Emoji"/>
+          <w:b/>
+          <w:bCs/>
+        </w:rPr>
+        <w:t xml:space="preserve"> Nicolas</w:t>
+      </w:r>
+    </w:p>
+    <w:p>
+      <w:pPr>
+        <w:rPr>
+          <w:rFonts w:ascii="Segoe UI Emoji" w:hAnsi="Segoe UI Emoji" w:cs="Segoe UI Emoji"/>
+          <w:b/>
+          <w:bCs/>
+        </w:rPr>
+      </w:pPr>
+    </w:p>
+    <w:p>
+      <w:pPr>
+        <w:rPr>
+          <w:rFonts w:ascii="Segoe UI Emoji" w:hAnsi="Segoe UI Emoji" w:cs="Segoe UI Emoji"/>
+        </w:rPr>
+      </w:pPr>
+      <w:proofErr w:type="gramStart"/>
       <w:r>
         <w:rPr>
           <w:rFonts w:ascii="Segoe UI Emoji" w:hAnsi="Segoe UI Emoji" w:cs="Segoe UI Emoji"/>
@@ -437,7 +619,11 @@
         <w:t>🎉</w:t>
       </w:r>
       <w:r>
-        <w:t xml:space="preserve">¡Felicitaciones por la entrega del Desafío 06! </w:t>
+        <w:t>¡</w:t>
+      </w:r>
+      <w:proofErr w:type="gramEnd"/>
+      <w:r>
+        <w:t xml:space="preserve">Felicitaciones por la entrega del Desafío 06! </w:t>
       </w:r>
       <w:r>
         <w:rPr>
@@ -460,7 +646,23 @@
     <w:p/>
     <w:p>
       <w:r>
-        <w:t>La implementación de arrays es correcta, cumpliste con la estructura de array tal cual se solicito en enunciado y el manejo de array para acceder a los valores necesarios para los cálculos es correcto.</w:t>
+        <w:t xml:space="preserve">La implementación de </w:t>
+      </w:r>
+      <w:proofErr w:type="spellStart"/>
+      <w:r>
+        <w:t>arrays</w:t>
+      </w:r>
+      <w:proofErr w:type="spellEnd"/>
+      <w:r>
+        <w:t xml:space="preserve"> es correcta, cumpliste con la estructura de array tal cual se </w:t>
+      </w:r>
+      <w:proofErr w:type="spellStart"/>
+      <w:r>
+        <w:t>solicito</w:t>
+      </w:r>
+      <w:proofErr w:type="spellEnd"/>
+      <w:r>
+        <w:t xml:space="preserve"> en enunciado y el manejo de array para acceder a los valores necesarios para los cálculos es correcto.</w:t>
       </w:r>
     </w:p>
     <w:p/>
@@ -482,7 +684,15 @@
     <w:p/>
     <w:p>
       <w:r>
-        <w:t>La lógica de tu solución está perfecta. Destaco la prolijidad de tu código ayuda mucho para legibilidad del mismo.</w:t>
+        <w:t xml:space="preserve">La lógica de tu solución está perfecta. Destaco la prolijidad de tu código ayuda mucho para legibilidad </w:t>
+      </w:r>
+      <w:proofErr w:type="gramStart"/>
+      <w:r>
+        <w:t>del mismo</w:t>
+      </w:r>
+      <w:proofErr w:type="gramEnd"/>
+      <w:r>
+        <w:t>.</w:t>
       </w:r>
     </w:p>
     <w:p/>
@@ -563,24 +773,35 @@
           <w:b/>
           <w:bCs/>
         </w:rPr>
-        <w:t>Cabral Tomas Valentin</w:t>
-      </w:r>
-    </w:p>
-    <w:p>
-      <w:pPr>
-        <w:rPr>
-          <w:rFonts w:ascii="Segoe UI Emoji" w:hAnsi="Segoe UI Emoji" w:cs="Segoe UI Emoji"/>
-          <w:b/>
-          <w:bCs/>
-        </w:rPr>
-      </w:pPr>
-    </w:p>
-    <w:p>
-      <w:pPr>
-        <w:rPr>
-          <w:rFonts w:ascii="Segoe UI Emoji" w:hAnsi="Segoe UI Emoji" w:cs="Segoe UI Emoji"/>
-        </w:rPr>
-      </w:pPr>
+        <w:t xml:space="preserve">Cabral Tomas </w:t>
+      </w:r>
+      <w:proofErr w:type="spellStart"/>
+      <w:r>
+        <w:rPr>
+          <w:rFonts w:ascii="Segoe UI Emoji" w:hAnsi="Segoe UI Emoji" w:cs="Segoe UI Emoji"/>
+          <w:b/>
+          <w:bCs/>
+        </w:rPr>
+        <w:t>Valentin</w:t>
+      </w:r>
+      <w:proofErr w:type="spellEnd"/>
+    </w:p>
+    <w:p>
+      <w:pPr>
+        <w:rPr>
+          <w:rFonts w:ascii="Segoe UI Emoji" w:hAnsi="Segoe UI Emoji" w:cs="Segoe UI Emoji"/>
+          <w:b/>
+          <w:bCs/>
+        </w:rPr>
+      </w:pPr>
+    </w:p>
+    <w:p>
+      <w:pPr>
+        <w:rPr>
+          <w:rFonts w:ascii="Segoe UI Emoji" w:hAnsi="Segoe UI Emoji" w:cs="Segoe UI Emoji"/>
+        </w:rPr>
+      </w:pPr>
+      <w:proofErr w:type="gramStart"/>
       <w:r>
         <w:rPr>
           <w:rFonts w:ascii="Segoe UI Emoji" w:hAnsi="Segoe UI Emoji" w:cs="Segoe UI Emoji"/>
@@ -588,7 +809,11 @@
         <w:t>🎉</w:t>
       </w:r>
       <w:r>
-        <w:t xml:space="preserve">¡Felicitaciones por la entrega del Desafío 01! </w:t>
+        <w:t>¡</w:t>
+      </w:r>
+      <w:proofErr w:type="gramEnd"/>
+      <w:r>
+        <w:t xml:space="preserve">Felicitaciones por la entrega del Desafío 01! </w:t>
       </w:r>
       <w:r>
         <w:rPr>
@@ -606,7 +831,15 @@
     <w:p/>
     <w:p>
       <w:r>
-        <w:t xml:space="preserve">Los archivos html están impecables, respetaste el orden de aplicación de etiquetas de encabezado y el manejo de etiquetas para textos es correcto. </w:t>
+        <w:t xml:space="preserve">Los archivos </w:t>
+      </w:r>
+      <w:proofErr w:type="spellStart"/>
+      <w:r>
+        <w:t>html</w:t>
+      </w:r>
+      <w:proofErr w:type="spellEnd"/>
+      <w:r>
+        <w:t xml:space="preserve"> están impecables, respetaste el orden de aplicación de etiquetas de encabezado y el manejo de etiquetas para textos es correcto. </w:t>
       </w:r>
     </w:p>
     <w:p/>
@@ -618,7 +851,47 @@
     <w:p/>
     <w:p>
       <w:r>
-        <w:t>Genial que hayas utilizado etiquetas semánticas como main, header, section, article y footer estas ayudan a que estructuremos nuestra información de una manera que el navegador la entienda mejor.</w:t>
+        <w:t xml:space="preserve">Genial que hayas utilizado etiquetas semánticas como </w:t>
+      </w:r>
+      <w:proofErr w:type="spellStart"/>
+      <w:r>
+        <w:t>main</w:t>
+      </w:r>
+      <w:proofErr w:type="spellEnd"/>
+      <w:r>
+        <w:t xml:space="preserve">, </w:t>
+      </w:r>
+      <w:proofErr w:type="spellStart"/>
+      <w:r>
+        <w:t>header</w:t>
+      </w:r>
+      <w:proofErr w:type="spellEnd"/>
+      <w:r>
+        <w:t xml:space="preserve">, </w:t>
+      </w:r>
+      <w:proofErr w:type="spellStart"/>
+      <w:r>
+        <w:t>section</w:t>
+      </w:r>
+      <w:proofErr w:type="spellEnd"/>
+      <w:r>
+        <w:t xml:space="preserve">, </w:t>
+      </w:r>
+      <w:proofErr w:type="spellStart"/>
+      <w:r>
+        <w:t>article</w:t>
+      </w:r>
+      <w:proofErr w:type="spellEnd"/>
+      <w:r>
+        <w:t xml:space="preserve"> y </w:t>
+      </w:r>
+      <w:proofErr w:type="spellStart"/>
+      <w:r>
+        <w:t>footer</w:t>
+      </w:r>
+      <w:proofErr w:type="spellEnd"/>
+      <w:r>
+        <w:t xml:space="preserve"> estas ayudan a que estructuremos nuestra información de una manera que el navegador la entienda mejor.</w:t>
       </w:r>
     </w:p>
     <w:p/>
@@ -636,8 +909,29 @@
           <w:numId w:val="1"/>
         </w:numPr>
       </w:pPr>
-      <w:r>
-        <w:t>Recordá cambiar el lenguaje a español &lt;html lang="es"&gt; porque esto les dice a los motores de búsqueda en que idioma esta tu sitio web.</w:t>
+      <w:proofErr w:type="spellStart"/>
+      <w:r>
+        <w:t>Recordá</w:t>
+      </w:r>
+      <w:proofErr w:type="spellEnd"/>
+      <w:r>
+        <w:t xml:space="preserve"> cambiar el lenguaje a español &lt;</w:t>
+      </w:r>
+      <w:proofErr w:type="spellStart"/>
+      <w:r>
+        <w:t>html</w:t>
+      </w:r>
+      <w:proofErr w:type="spellEnd"/>
+      <w:r>
+        <w:t xml:space="preserve"> </w:t>
+      </w:r>
+      <w:proofErr w:type="spellStart"/>
+      <w:r>
+        <w:t>lang</w:t>
+      </w:r>
+      <w:proofErr w:type="spellEnd"/>
+      <w:r>
+        <w:t>="es"&gt; porque esto les dice a los motores de búsqueda en que idioma esta tu sitio web.</w:t>
       </w:r>
     </w:p>
     <w:p/>
@@ -690,39 +984,50 @@
           <w:bCs/>
         </w:rPr>
       </w:pPr>
-      <w:r>
-        <w:rPr>
-          <w:rFonts w:ascii="Segoe UI Emoji" w:hAnsi="Segoe UI Emoji" w:cs="Segoe UI Emoji"/>
-          <w:b/>
-          <w:bCs/>
-        </w:rPr>
-        <w:t>Rodriguez Patricia</w:t>
-      </w:r>
-    </w:p>
-    <w:p>
-      <w:pPr>
-        <w:rPr>
-          <w:rFonts w:ascii="Segoe UI Emoji" w:hAnsi="Segoe UI Emoji" w:cs="Segoe UI Emoji"/>
-          <w:b/>
-          <w:bCs/>
-        </w:rPr>
-      </w:pPr>
-    </w:p>
-    <w:p>
-      <w:pPr>
-        <w:rPr>
-          <w:rFonts w:ascii="Segoe UI Emoji" w:hAnsi="Segoe UI Emoji" w:cs="Segoe UI Emoji"/>
-          <w:b/>
-          <w:bCs/>
-        </w:rPr>
-      </w:pPr>
-    </w:p>
-    <w:p>
-      <w:pPr>
-        <w:rPr>
-          <w:rFonts w:ascii="Segoe UI Emoji" w:hAnsi="Segoe UI Emoji" w:cs="Segoe UI Emoji"/>
-        </w:rPr>
-      </w:pPr>
+      <w:proofErr w:type="spellStart"/>
+      <w:r>
+        <w:rPr>
+          <w:rFonts w:ascii="Segoe UI Emoji" w:hAnsi="Segoe UI Emoji" w:cs="Segoe UI Emoji"/>
+          <w:b/>
+          <w:bCs/>
+        </w:rPr>
+        <w:t>Rodriguez</w:t>
+      </w:r>
+      <w:proofErr w:type="spellEnd"/>
+      <w:r>
+        <w:rPr>
+          <w:rFonts w:ascii="Segoe UI Emoji" w:hAnsi="Segoe UI Emoji" w:cs="Segoe UI Emoji"/>
+          <w:b/>
+          <w:bCs/>
+        </w:rPr>
+        <w:t xml:space="preserve"> Patricia</w:t>
+      </w:r>
+    </w:p>
+    <w:p>
+      <w:pPr>
+        <w:rPr>
+          <w:rFonts w:ascii="Segoe UI Emoji" w:hAnsi="Segoe UI Emoji" w:cs="Segoe UI Emoji"/>
+          <w:b/>
+          <w:bCs/>
+        </w:rPr>
+      </w:pPr>
+    </w:p>
+    <w:p>
+      <w:pPr>
+        <w:rPr>
+          <w:rFonts w:ascii="Segoe UI Emoji" w:hAnsi="Segoe UI Emoji" w:cs="Segoe UI Emoji"/>
+          <w:b/>
+          <w:bCs/>
+        </w:rPr>
+      </w:pPr>
+    </w:p>
+    <w:p>
+      <w:pPr>
+        <w:rPr>
+          <w:rFonts w:ascii="Segoe UI Emoji" w:hAnsi="Segoe UI Emoji" w:cs="Segoe UI Emoji"/>
+        </w:rPr>
+      </w:pPr>
+      <w:proofErr w:type="gramStart"/>
       <w:r>
         <w:rPr>
           <w:rFonts w:ascii="Segoe UI Emoji" w:hAnsi="Segoe UI Emoji" w:cs="Segoe UI Emoji"/>
@@ -730,7 +1035,11 @@
         <w:t>🎉</w:t>
       </w:r>
       <w:r>
-        <w:t>¡Felicitaciones por la entrega del Desafío 0</w:t>
+        <w:t>¡</w:t>
+      </w:r>
+      <w:proofErr w:type="gramEnd"/>
+      <w:r>
+        <w:t>Felicitaciones por la entrega del Desafío 0</w:t>
       </w:r>
       <w:r>
         <w:t>7</w:t>
@@ -756,19 +1065,59 @@
         <w:t xml:space="preserve">Patricia, </w:t>
       </w:r>
       <w:r>
-        <w:t>el trabajo esta bastante logrado, solo falta ajustar unas partes</w:t>
-      </w:r>
-    </w:p>
-    <w:p/>
-    <w:p>
-      <w:r>
-        <w:t>La lógica y código de la parte de conteo de estados es perfecto, al cambiar el estado de alguna card impacta en el display de contadores.</w:t>
-      </w:r>
-    </w:p>
-    <w:p/>
-    <w:p>
-      <w:r>
-        <w:t xml:space="preserve"> Creo que te mareaste un poco en la parte de armado de cada card, vamos a detallar algunos puntos que no permiten que se rendericen en el navegador la lista de cards:</w:t>
+        <w:t xml:space="preserve">el trabajo </w:t>
+      </w:r>
+      <w:proofErr w:type="spellStart"/>
+      <w:r>
+        <w:t>esta</w:t>
+      </w:r>
+      <w:proofErr w:type="spellEnd"/>
+      <w:r>
+        <w:t xml:space="preserve"> bastante logrado, solo falta ajustar unas partes</w:t>
+      </w:r>
+    </w:p>
+    <w:p/>
+    <w:p>
+      <w:r>
+        <w:t xml:space="preserve">La lógica y código de la parte de conteo de estados es perfecto, al cambiar el estado de alguna </w:t>
+      </w:r>
+      <w:proofErr w:type="spellStart"/>
+      <w:r>
+        <w:t>card</w:t>
+      </w:r>
+      <w:proofErr w:type="spellEnd"/>
+      <w:r>
+        <w:t xml:space="preserve"> impacta en el </w:t>
+      </w:r>
+      <w:proofErr w:type="spellStart"/>
+      <w:r>
+        <w:t>display</w:t>
+      </w:r>
+      <w:proofErr w:type="spellEnd"/>
+      <w:r>
+        <w:t xml:space="preserve"> de contadores.</w:t>
+      </w:r>
+    </w:p>
+    <w:p/>
+    <w:p>
+      <w:r>
+        <w:t xml:space="preserve"> Creo que te mareaste un poco en la parte de armado de cada </w:t>
+      </w:r>
+      <w:proofErr w:type="spellStart"/>
+      <w:r>
+        <w:t>card</w:t>
+      </w:r>
+      <w:proofErr w:type="spellEnd"/>
+      <w:r>
+        <w:t xml:space="preserve">, vamos a detallar algunos puntos que no permiten que se rendericen en el navegador la lista de </w:t>
+      </w:r>
+      <w:proofErr w:type="spellStart"/>
+      <w:r>
+        <w:t>cards</w:t>
+      </w:r>
+      <w:proofErr w:type="spellEnd"/>
+      <w:r>
+        <w:t>:</w:t>
       </w:r>
     </w:p>
     <w:p/>
@@ -784,16 +1133,45 @@
         <w:t>N</w:t>
       </w:r>
       <w:r>
-        <w:t>o pueden haber espacios en el nombre de una clase para css</w:t>
-      </w:r>
+        <w:t xml:space="preserve">o </w:t>
+      </w:r>
+      <w:proofErr w:type="gramStart"/>
+      <w:r>
+        <w:t>pueden</w:t>
+      </w:r>
+      <w:proofErr w:type="gramEnd"/>
+      <w:r>
+        <w:t xml:space="preserve"> haber espacios en el nombre de una clase para </w:t>
+      </w:r>
+      <w:proofErr w:type="spellStart"/>
+      <w:r>
+        <w:t>css</w:t>
+      </w:r>
+      <w:proofErr w:type="spellEnd"/>
       <w:r>
         <w:t xml:space="preserve">, </w:t>
       </w:r>
       <w:r>
-        <w:t>al agregar clase guest dejaste espacios.</w:t>
-      </w:r>
-      <w:r>
-        <w:t xml:space="preserve"> (Linea 67)</w:t>
+        <w:t xml:space="preserve">al agregar clase </w:t>
+      </w:r>
+      <w:proofErr w:type="spellStart"/>
+      <w:r>
+        <w:t>guest</w:t>
+      </w:r>
+      <w:proofErr w:type="spellEnd"/>
+      <w:r>
+        <w:t xml:space="preserve"> dejaste espacios.</w:t>
+      </w:r>
+      <w:r>
+        <w:t xml:space="preserve"> (</w:t>
+      </w:r>
+      <w:proofErr w:type="spellStart"/>
+      <w:r>
+        <w:t>Linea</w:t>
+      </w:r>
+      <w:proofErr w:type="spellEnd"/>
+      <w:r>
+        <w:t xml:space="preserve"> 67)</w:t>
       </w:r>
     </w:p>
     <w:p>
@@ -818,22 +1196,40 @@
         <w:t>F</w:t>
       </w:r>
       <w:r>
-        <w:t xml:space="preserve">alto </w:t>
-      </w:r>
-      <w:r>
-        <w:t>mayú</w:t>
+        <w:t>alto mayú</w:t>
       </w:r>
       <w:r>
         <w:t>s</w:t>
       </w:r>
       <w:r>
-        <w:t>cula</w:t>
-      </w:r>
-      <w:r>
-        <w:t xml:space="preserve"> en toLowerCase y los parentesis al final</w:t>
-      </w:r>
-      <w:r>
-        <w:t xml:space="preserve"> (Lineas 67 y 75)</w:t>
+        <w:t xml:space="preserve">cula en </w:t>
+      </w:r>
+      <w:proofErr w:type="spellStart"/>
+      <w:r>
+        <w:t>toLowerCase</w:t>
+      </w:r>
+      <w:proofErr w:type="spellEnd"/>
+      <w:r>
+        <w:t xml:space="preserve"> y los </w:t>
+      </w:r>
+      <w:proofErr w:type="spellStart"/>
+      <w:r>
+        <w:t>parentesis</w:t>
+      </w:r>
+      <w:proofErr w:type="spellEnd"/>
+      <w:r>
+        <w:t xml:space="preserve"> al final</w:t>
+      </w:r>
+      <w:r>
+        <w:t xml:space="preserve"> (</w:t>
+      </w:r>
+      <w:proofErr w:type="spellStart"/>
+      <w:r>
+        <w:t>Lineas</w:t>
+      </w:r>
+      <w:proofErr w:type="spellEnd"/>
+      <w:r>
+        <w:t xml:space="preserve"> 67 y 75)</w:t>
       </w:r>
     </w:p>
     <w:p>
@@ -852,7 +1248,15 @@
         <w:ind w:left="1416"/>
       </w:pPr>
       <w:r>
-        <w:t>Teniendo en cuenta los dos puntos anteriores, quedaría asi:</w:t>
+        <w:t xml:space="preserve">Teniendo en cuenta los dos puntos anteriores, quedaría </w:t>
+      </w:r>
+      <w:proofErr w:type="spellStart"/>
+      <w:r>
+        <w:t>asi</w:t>
+      </w:r>
+      <w:proofErr w:type="spellEnd"/>
+      <w:r>
+        <w:t>:</w:t>
       </w:r>
     </w:p>
     <w:p>
@@ -865,29 +1269,96 @@
       <w:pPr>
         <w:pStyle w:val="Prrafodelista"/>
         <w:ind w:left="1416"/>
+        <w:rPr>
+          <w:lang w:val="en-US"/>
+        </w:rPr>
       </w:pPr>
       <w:r>
         <w:tab/>
       </w:r>
-      <w:r>
-        <w:t>cardGuestInfo.classList.add(`guest-${ status.toLowerCase()}`);</w:t>
-      </w:r>
+      <w:proofErr w:type="spellStart"/>
+      <w:proofErr w:type="gramStart"/>
+      <w:r>
+        <w:rPr>
+          <w:lang w:val="en-US"/>
+        </w:rPr>
+        <w:t>cardGuestInfo.classList.add</w:t>
+      </w:r>
+      <w:proofErr w:type="spellEnd"/>
+      <w:r>
+        <w:rPr>
+          <w:lang w:val="en-US"/>
+        </w:rPr>
+        <w:t>(</w:t>
+      </w:r>
+      <w:proofErr w:type="gramEnd"/>
+      <w:r>
+        <w:rPr>
+          <w:lang w:val="en-US"/>
+        </w:rPr>
+        <w:t>`guest-</w:t>
+      </w:r>
+      <w:proofErr w:type="gramStart"/>
+      <w:r>
+        <w:rPr>
+          <w:lang w:val="en-US"/>
+        </w:rPr>
+        <w:t xml:space="preserve">${ </w:t>
+      </w:r>
+      <w:proofErr w:type="spellStart"/>
+      <w:r>
+        <w:rPr>
+          <w:lang w:val="en-US"/>
+        </w:rPr>
+        <w:t>status</w:t>
+      </w:r>
+      <w:proofErr w:type="gramEnd"/>
+      <w:r>
+        <w:rPr>
+          <w:lang w:val="en-US"/>
+        </w:rPr>
+        <w:t>.</w:t>
+      </w:r>
+      <w:proofErr w:type="gramStart"/>
+      <w:r>
+        <w:rPr>
+          <w:lang w:val="en-US"/>
+        </w:rPr>
+        <w:t>toLowerCase</w:t>
+      </w:r>
+      <w:proofErr w:type="spellEnd"/>
+      <w:r>
+        <w:rPr>
+          <w:lang w:val="en-US"/>
+        </w:rPr>
+        <w:t>()}`);</w:t>
+      </w:r>
+      <w:proofErr w:type="gramEnd"/>
     </w:p>
     <w:p>
       <w:pPr>
         <w:pStyle w:val="Prrafodelista"/>
         <w:ind w:left="1416"/>
+        <w:rPr>
+          <w:lang w:val="en-US"/>
+        </w:rPr>
       </w:pPr>
     </w:p>
     <w:p>
       <w:pPr>
         <w:pStyle w:val="Prrafodelista"/>
         <w:ind w:left="1416"/>
-      </w:pPr>
-    </w:p>
-    <w:p>
-      <w:pPr>
-        <w:pStyle w:val="Prrafodelista"/>
+        <w:rPr>
+          <w:lang w:val="en-US"/>
+        </w:rPr>
+      </w:pPr>
+    </w:p>
+    <w:p>
+      <w:pPr>
+        <w:pStyle w:val="Prrafodelista"/>
+        <w:rPr>
+          <w:lang w:val="en-US"/>
+        </w:rPr>
       </w:pPr>
     </w:p>
     <w:p>
@@ -899,7 +1370,23 @@
         </w:numPr>
       </w:pPr>
       <w:r>
-        <w:t>En el switch en lugar de card iría "guestsInfoContainer".</w:t>
+        <w:t xml:space="preserve">En el switch en lugar de </w:t>
+      </w:r>
+      <w:proofErr w:type="spellStart"/>
+      <w:r>
+        <w:t>card</w:t>
+      </w:r>
+      <w:proofErr w:type="spellEnd"/>
+      <w:r>
+        <w:t xml:space="preserve"> iría "</w:t>
+      </w:r>
+      <w:proofErr w:type="spellStart"/>
+      <w:r>
+        <w:t>guestsInfoContainer</w:t>
+      </w:r>
+      <w:proofErr w:type="spellEnd"/>
+      <w:r>
+        <w:t>".</w:t>
       </w:r>
     </w:p>
     <w:p>
@@ -941,17 +1428,152 @@
           <w:ilvl w:val="0"/>
           <w:numId w:val="1"/>
         </w:numPr>
-      </w:pPr>
-      <w:r>
-        <w:t>const cardGuestInfo = createCardGuestInfo(fullName, roomType, roomNumber, chekIndate, passportNumber, status, isVip);</w:t>
-      </w:r>
-    </w:p>
-    <w:p>
-      <w:pPr>
-        <w:pStyle w:val="Prrafodelista"/>
-      </w:pPr>
-      <w:r>
-        <w:t>guestsInfoContainer.appendChild(cardGuestInfo);</w:t>
+        <w:rPr>
+          <w:lang w:val="en-US"/>
+        </w:rPr>
+      </w:pPr>
+      <w:r>
+        <w:rPr>
+          <w:lang w:val="en-US"/>
+        </w:rPr>
+        <w:t xml:space="preserve">const </w:t>
+      </w:r>
+      <w:proofErr w:type="spellStart"/>
+      <w:r>
+        <w:rPr>
+          <w:lang w:val="en-US"/>
+        </w:rPr>
+        <w:t>cardGuestInfo</w:t>
+      </w:r>
+      <w:proofErr w:type="spellEnd"/>
+      <w:r>
+        <w:rPr>
+          <w:lang w:val="en-US"/>
+        </w:rPr>
+        <w:t xml:space="preserve"> = </w:t>
+      </w:r>
+      <w:proofErr w:type="spellStart"/>
+      <w:proofErr w:type="gramStart"/>
+      <w:r>
+        <w:rPr>
+          <w:lang w:val="en-US"/>
+        </w:rPr>
+        <w:t>createCardGuestInfo</w:t>
+      </w:r>
+      <w:proofErr w:type="spellEnd"/>
+      <w:r>
+        <w:rPr>
+          <w:lang w:val="en-US"/>
+        </w:rPr>
+        <w:t>(</w:t>
+      </w:r>
+      <w:proofErr w:type="spellStart"/>
+      <w:proofErr w:type="gramEnd"/>
+      <w:r>
+        <w:rPr>
+          <w:lang w:val="en-US"/>
+        </w:rPr>
+        <w:t>fullName</w:t>
+      </w:r>
+      <w:proofErr w:type="spellEnd"/>
+      <w:r>
+        <w:rPr>
+          <w:lang w:val="en-US"/>
+        </w:rPr>
+        <w:t xml:space="preserve">, </w:t>
+      </w:r>
+      <w:proofErr w:type="spellStart"/>
+      <w:r>
+        <w:rPr>
+          <w:lang w:val="en-US"/>
+        </w:rPr>
+        <w:t>roomType</w:t>
+      </w:r>
+      <w:proofErr w:type="spellEnd"/>
+      <w:r>
+        <w:rPr>
+          <w:lang w:val="en-US"/>
+        </w:rPr>
+        <w:t xml:space="preserve">, </w:t>
+      </w:r>
+      <w:proofErr w:type="spellStart"/>
+      <w:r>
+        <w:rPr>
+          <w:lang w:val="en-US"/>
+        </w:rPr>
+        <w:t>roomNumber</w:t>
+      </w:r>
+      <w:proofErr w:type="spellEnd"/>
+      <w:r>
+        <w:rPr>
+          <w:lang w:val="en-US"/>
+        </w:rPr>
+        <w:t xml:space="preserve">, </w:t>
+      </w:r>
+      <w:proofErr w:type="spellStart"/>
+      <w:r>
+        <w:rPr>
+          <w:lang w:val="en-US"/>
+        </w:rPr>
+        <w:t>chekIndate</w:t>
+      </w:r>
+      <w:proofErr w:type="spellEnd"/>
+      <w:r>
+        <w:rPr>
+          <w:lang w:val="en-US"/>
+        </w:rPr>
+        <w:t xml:space="preserve">, </w:t>
+      </w:r>
+      <w:proofErr w:type="spellStart"/>
+      <w:r>
+        <w:rPr>
+          <w:lang w:val="en-US"/>
+        </w:rPr>
+        <w:t>passportNumber</w:t>
+      </w:r>
+      <w:proofErr w:type="spellEnd"/>
+      <w:r>
+        <w:rPr>
+          <w:lang w:val="en-US"/>
+        </w:rPr>
+        <w:t xml:space="preserve">, status, </w:t>
+      </w:r>
+      <w:proofErr w:type="spellStart"/>
+      <w:r>
+        <w:rPr>
+          <w:lang w:val="en-US"/>
+        </w:rPr>
+        <w:t>isVip</w:t>
+      </w:r>
+      <w:proofErr w:type="spellEnd"/>
+      <w:proofErr w:type="gramStart"/>
+      <w:r>
+        <w:rPr>
+          <w:lang w:val="en-US"/>
+        </w:rPr>
+        <w:t>);</w:t>
+      </w:r>
+      <w:proofErr w:type="gramEnd"/>
+    </w:p>
+    <w:p>
+      <w:pPr>
+        <w:pStyle w:val="Prrafodelista"/>
+      </w:pPr>
+      <w:proofErr w:type="spellStart"/>
+      <w:r>
+        <w:t>guestsInfoContainer.appendChild</w:t>
+      </w:r>
+      <w:proofErr w:type="spellEnd"/>
+      <w:r>
+        <w:t>(</w:t>
+      </w:r>
+      <w:proofErr w:type="spellStart"/>
+      <w:r>
+        <w:t>cardGuestInfo</w:t>
+      </w:r>
+      <w:proofErr w:type="spellEnd"/>
+      <w:r>
+        <w:t>);</w:t>
       </w:r>
     </w:p>
     <w:p>
@@ -965,7 +1587,92 @@
       </w:pPr>
       <w:r>
         <w:lastRenderedPageBreak/>
-        <w:t>vas a necesitar meterlas adentro del forEach que evalúa cada card, ya que una vez que tenes todos los datos necesarios (fullName, roomType, etc ..) llamas a la función "createCardGuestInfo" que genera la card individualmente con sus datos para luego hacer appendChild al contenedor de cards.</w:t>
+        <w:t xml:space="preserve">vas a necesitar meterlas adentro del </w:t>
+      </w:r>
+      <w:proofErr w:type="spellStart"/>
+      <w:r>
+        <w:t>forEach</w:t>
+      </w:r>
+      <w:proofErr w:type="spellEnd"/>
+      <w:r>
+        <w:t xml:space="preserve"> que evalúa cada </w:t>
+      </w:r>
+      <w:proofErr w:type="spellStart"/>
+      <w:r>
+        <w:t>card</w:t>
+      </w:r>
+      <w:proofErr w:type="spellEnd"/>
+      <w:r>
+        <w:t xml:space="preserve">, ya que una vez que </w:t>
+      </w:r>
+      <w:proofErr w:type="spellStart"/>
+      <w:r>
+        <w:t>tenes</w:t>
+      </w:r>
+      <w:proofErr w:type="spellEnd"/>
+      <w:r>
+        <w:t xml:space="preserve"> todos los datos necesarios (</w:t>
+      </w:r>
+      <w:proofErr w:type="spellStart"/>
+      <w:r>
+        <w:t>fullName</w:t>
+      </w:r>
+      <w:proofErr w:type="spellEnd"/>
+      <w:r>
+        <w:t xml:space="preserve">, </w:t>
+      </w:r>
+      <w:proofErr w:type="spellStart"/>
+      <w:r>
+        <w:t>roomType</w:t>
+      </w:r>
+      <w:proofErr w:type="spellEnd"/>
+      <w:r>
+        <w:t xml:space="preserve">, </w:t>
+      </w:r>
+      <w:proofErr w:type="spellStart"/>
+      <w:r>
+        <w:t>etc</w:t>
+      </w:r>
+      <w:proofErr w:type="spellEnd"/>
+      <w:proofErr w:type="gramStart"/>
+      <w:r>
+        <w:t xml:space="preserve"> ..</w:t>
+      </w:r>
+      <w:proofErr w:type="gramEnd"/>
+      <w:r>
+        <w:t>) llamas a la función "</w:t>
+      </w:r>
+      <w:proofErr w:type="spellStart"/>
+      <w:r>
+        <w:t>createCardGuestInfo</w:t>
+      </w:r>
+      <w:proofErr w:type="spellEnd"/>
+      <w:r>
+        <w:t xml:space="preserve">" que genera la </w:t>
+      </w:r>
+      <w:proofErr w:type="spellStart"/>
+      <w:r>
+        <w:t>card</w:t>
+      </w:r>
+      <w:proofErr w:type="spellEnd"/>
+      <w:r>
+        <w:t xml:space="preserve"> individualmente con sus datos para luego hacer </w:t>
+      </w:r>
+      <w:proofErr w:type="spellStart"/>
+      <w:r>
+        <w:t>appendChild</w:t>
+      </w:r>
+      <w:proofErr w:type="spellEnd"/>
+      <w:r>
+        <w:t xml:space="preserve"> al contenedor de </w:t>
+      </w:r>
+      <w:proofErr w:type="spellStart"/>
+      <w:r>
+        <w:t>cards</w:t>
+      </w:r>
+      <w:proofErr w:type="spellEnd"/>
+      <w:r>
+        <w:t>.</w:t>
       </w:r>
     </w:p>
     <w:p>
@@ -991,8 +1698,29 @@
           <w:numId w:val="1"/>
         </w:numPr>
       </w:pPr>
-      <w:r>
-        <w:t>Faltaria cambiar el nombre de la variable isVip por dataVip en las líneas 40 y 100 y el segmento de código siguiente:</w:t>
+      <w:proofErr w:type="spellStart"/>
+      <w:r>
+        <w:t>Faltaria</w:t>
+      </w:r>
+      <w:proofErr w:type="spellEnd"/>
+      <w:r>
+        <w:t xml:space="preserve"> cambiar el nombre de la variable </w:t>
+      </w:r>
+      <w:proofErr w:type="spellStart"/>
+      <w:r>
+        <w:t>isVip</w:t>
+      </w:r>
+      <w:proofErr w:type="spellEnd"/>
+      <w:r>
+        <w:t xml:space="preserve"> por </w:t>
+      </w:r>
+      <w:proofErr w:type="spellStart"/>
+      <w:r>
+        <w:t>dataVip</w:t>
+      </w:r>
+      <w:proofErr w:type="spellEnd"/>
+      <w:r>
+        <w:t xml:space="preserve"> en las líneas 40 y 100 y el segmento de código siguiente:</w:t>
       </w:r>
     </w:p>
     <w:p>
@@ -1003,41 +1731,207 @@
     <w:p>
       <w:pPr>
         <w:ind w:firstLine="708"/>
-      </w:pPr>
-      <w:r>
-        <w:t xml:space="preserve"> if(dataVip === true){</w:t>
-      </w:r>
-    </w:p>
-    <w:p>
-      <w:pPr>
-        <w:pStyle w:val="Prrafodelista"/>
-      </w:pPr>
-      <w:r>
-        <w:t xml:space="preserve">        const cardDataVip = document.createElement("div");</w:t>
-      </w:r>
-    </w:p>
-    <w:p>
-      <w:pPr>
-        <w:pStyle w:val="Prrafodelista"/>
-      </w:pPr>
-      <w:r>
-        <w:t xml:space="preserve">        cardDataVip.innerHTML += `&lt;p&gt;&lt;strong&gt;VIP&lt;/strong&gt;&lt;/p&gt;`;</w:t>
-      </w:r>
-    </w:p>
-    <w:p>
-      <w:pPr>
-        <w:pStyle w:val="Prrafodelista"/>
-      </w:pPr>
-      <w:r>
-        <w:t xml:space="preserve">        cardDataVip.classList.add("reservation-vip");</w:t>
-      </w:r>
-    </w:p>
-    <w:p>
-      <w:pPr>
-        <w:pStyle w:val="Prrafodelista"/>
-      </w:pPr>
-      <w:r>
-        <w:t xml:space="preserve">        cardGuestInfo.appendChild(cardDataVip);</w:t>
+        <w:rPr>
+          <w:lang w:val="en-US"/>
+        </w:rPr>
+      </w:pPr>
+      <w:r>
+        <w:t xml:space="preserve"> </w:t>
+      </w:r>
+      <w:proofErr w:type="gramStart"/>
+      <w:r>
+        <w:rPr>
+          <w:lang w:val="en-US"/>
+        </w:rPr>
+        <w:t>if(</w:t>
+      </w:r>
+      <w:proofErr w:type="spellStart"/>
+      <w:proofErr w:type="gramEnd"/>
+      <w:r>
+        <w:rPr>
+          <w:lang w:val="en-US"/>
+        </w:rPr>
+        <w:t>dataVip</w:t>
+      </w:r>
+      <w:proofErr w:type="spellEnd"/>
+      <w:r>
+        <w:rPr>
+          <w:lang w:val="en-US"/>
+        </w:rPr>
+        <w:t xml:space="preserve"> === </w:t>
+      </w:r>
+      <w:proofErr w:type="gramStart"/>
+      <w:r>
+        <w:rPr>
+          <w:lang w:val="en-US"/>
+        </w:rPr>
+        <w:t>true){</w:t>
+      </w:r>
+      <w:proofErr w:type="gramEnd"/>
+    </w:p>
+    <w:p>
+      <w:pPr>
+        <w:pStyle w:val="Prrafodelista"/>
+        <w:rPr>
+          <w:lang w:val="en-US"/>
+        </w:rPr>
+      </w:pPr>
+      <w:r>
+        <w:rPr>
+          <w:lang w:val="en-US"/>
+        </w:rPr>
+        <w:t xml:space="preserve">        const </w:t>
+      </w:r>
+      <w:proofErr w:type="spellStart"/>
+      <w:r>
+        <w:rPr>
+          <w:lang w:val="en-US"/>
+        </w:rPr>
+        <w:t>cardDataVip</w:t>
+      </w:r>
+      <w:proofErr w:type="spellEnd"/>
+      <w:r>
+        <w:rPr>
+          <w:lang w:val="en-US"/>
+        </w:rPr>
+        <w:t xml:space="preserve"> = </w:t>
+      </w:r>
+      <w:proofErr w:type="spellStart"/>
+      <w:proofErr w:type="gramStart"/>
+      <w:r>
+        <w:rPr>
+          <w:lang w:val="en-US"/>
+        </w:rPr>
+        <w:t>document.createElement</w:t>
+      </w:r>
+      <w:proofErr w:type="spellEnd"/>
+      <w:proofErr w:type="gramEnd"/>
+      <w:r>
+        <w:rPr>
+          <w:lang w:val="en-US"/>
+        </w:rPr>
+        <w:t>("div"</w:t>
+      </w:r>
+      <w:proofErr w:type="gramStart"/>
+      <w:r>
+        <w:rPr>
+          <w:lang w:val="en-US"/>
+        </w:rPr>
+        <w:t>);</w:t>
+      </w:r>
+      <w:proofErr w:type="gramEnd"/>
+    </w:p>
+    <w:p>
+      <w:pPr>
+        <w:pStyle w:val="Prrafodelista"/>
+        <w:rPr>
+          <w:lang w:val="en-US"/>
+        </w:rPr>
+      </w:pPr>
+      <w:r>
+        <w:rPr>
+          <w:lang w:val="en-US"/>
+        </w:rPr>
+        <w:t xml:space="preserve">        </w:t>
+      </w:r>
+      <w:proofErr w:type="spellStart"/>
+      <w:r>
+        <w:rPr>
+          <w:lang w:val="en-US"/>
+        </w:rPr>
+        <w:t>cardDataVip.innerHTML</w:t>
+      </w:r>
+      <w:proofErr w:type="spellEnd"/>
+      <w:r>
+        <w:rPr>
+          <w:lang w:val="en-US"/>
+        </w:rPr>
+        <w:t xml:space="preserve"> += `&lt;p&gt;&lt;strong&gt;VIP&lt;/strong&gt;&lt;/p&gt;</w:t>
+      </w:r>
+      <w:proofErr w:type="gramStart"/>
+      <w:r>
+        <w:rPr>
+          <w:lang w:val="en-US"/>
+        </w:rPr>
+        <w:t>`;</w:t>
+      </w:r>
+      <w:proofErr w:type="gramEnd"/>
+    </w:p>
+    <w:p>
+      <w:pPr>
+        <w:pStyle w:val="Prrafodelista"/>
+        <w:rPr>
+          <w:lang w:val="en-US"/>
+        </w:rPr>
+      </w:pPr>
+      <w:r>
+        <w:rPr>
+          <w:lang w:val="en-US"/>
+        </w:rPr>
+        <w:t xml:space="preserve">        </w:t>
+      </w:r>
+      <w:proofErr w:type="spellStart"/>
+      <w:r>
+        <w:rPr>
+          <w:lang w:val="en-US"/>
+        </w:rPr>
+        <w:t>cardDataVip.classList.add</w:t>
+      </w:r>
+      <w:proofErr w:type="spellEnd"/>
+      <w:r>
+        <w:rPr>
+          <w:lang w:val="en-US"/>
+        </w:rPr>
+        <w:t>("reservation-</w:t>
+      </w:r>
+      <w:proofErr w:type="spellStart"/>
+      <w:r>
+        <w:rPr>
+          <w:lang w:val="en-US"/>
+        </w:rPr>
+        <w:t>vip</w:t>
+      </w:r>
+      <w:proofErr w:type="spellEnd"/>
+      <w:r>
+        <w:rPr>
+          <w:lang w:val="en-US"/>
+        </w:rPr>
+        <w:t>"</w:t>
+      </w:r>
+      <w:proofErr w:type="gramStart"/>
+      <w:r>
+        <w:rPr>
+          <w:lang w:val="en-US"/>
+        </w:rPr>
+        <w:t>);</w:t>
+      </w:r>
+      <w:proofErr w:type="gramEnd"/>
+    </w:p>
+    <w:p>
+      <w:pPr>
+        <w:pStyle w:val="Prrafodelista"/>
+      </w:pPr>
+      <w:r>
+        <w:rPr>
+          <w:lang w:val="en-US"/>
+        </w:rPr>
+        <w:t xml:space="preserve">        </w:t>
+      </w:r>
+      <w:proofErr w:type="spellStart"/>
+      <w:r>
+        <w:t>cardGuestInfo.appendChild</w:t>
+      </w:r>
+      <w:proofErr w:type="spellEnd"/>
+      <w:r>
+        <w:t>(</w:t>
+      </w:r>
+      <w:proofErr w:type="spellStart"/>
+      <w:r>
+        <w:t>cardDataVip</w:t>
+      </w:r>
+      <w:proofErr w:type="spellEnd"/>
+      <w:r>
+        <w:t>);</w:t>
       </w:r>
     </w:p>
     <w:p>
@@ -1058,7 +1952,60 @@
         <w:pStyle w:val="Prrafodelista"/>
       </w:pPr>
       <w:r>
-        <w:t>tiene que ir adentro de la función "createCardGuestInfo(fullName,rootype,...)" porque ahí tenes declarada la constante "cardGuestInfo" que es a la que le haces appendchild de cardDataVip, debería quedar esa parte:</w:t>
+        <w:t>tiene que ir adentro de la función "</w:t>
+      </w:r>
+      <w:proofErr w:type="spellStart"/>
+      <w:r>
+        <w:t>createCardGuestInfo</w:t>
+      </w:r>
+      <w:proofErr w:type="spellEnd"/>
+      <w:r>
+        <w:t>(</w:t>
+      </w:r>
+      <w:proofErr w:type="spellStart"/>
+      <w:proofErr w:type="gramStart"/>
+      <w:r>
+        <w:t>fullName,rootype</w:t>
+      </w:r>
+      <w:proofErr w:type="spellEnd"/>
+      <w:r>
+        <w:t>,...</w:t>
+      </w:r>
+      <w:proofErr w:type="gramEnd"/>
+      <w:r>
+        <w:t xml:space="preserve">)" porque ahí </w:t>
+      </w:r>
+      <w:proofErr w:type="spellStart"/>
+      <w:r>
+        <w:t>tenes</w:t>
+      </w:r>
+      <w:proofErr w:type="spellEnd"/>
+      <w:r>
+        <w:t xml:space="preserve"> declarada la constante "</w:t>
+      </w:r>
+      <w:proofErr w:type="spellStart"/>
+      <w:r>
+        <w:t>cardGuestInfo</w:t>
+      </w:r>
+      <w:proofErr w:type="spellEnd"/>
+      <w:r>
+        <w:t xml:space="preserve">" que es a la que le haces </w:t>
+      </w:r>
+      <w:proofErr w:type="spellStart"/>
+      <w:r>
+        <w:t>appendchild</w:t>
+      </w:r>
+      <w:proofErr w:type="spellEnd"/>
+      <w:r>
+        <w:t xml:space="preserve"> de </w:t>
+      </w:r>
+      <w:proofErr w:type="spellStart"/>
+      <w:r>
+        <w:t>cardDataVip</w:t>
+      </w:r>
+      <w:proofErr w:type="spellEnd"/>
+      <w:r>
+        <w:t>, debería quedar esa parte:</w:t>
       </w:r>
     </w:p>
     <w:p>
@@ -1069,34 +2016,205 @@
     <w:p>
       <w:pPr>
         <w:ind w:left="1416"/>
-      </w:pPr>
-      <w:r>
-        <w:t>const createCardGuestInfo= (fullName, roomType, roomNumber, chekIndate, passportNumber, status, dataVip) =&gt;{</w:t>
-      </w:r>
-    </w:p>
-    <w:p>
-      <w:pPr>
-        <w:pStyle w:val="Prrafodelista"/>
-      </w:pPr>
-      <w:r>
+        <w:rPr>
+          <w:lang w:val="en-US"/>
+        </w:rPr>
+      </w:pPr>
+      <w:r>
+        <w:rPr>
+          <w:lang w:val="en-US"/>
+        </w:rPr>
+        <w:t xml:space="preserve">const </w:t>
+      </w:r>
+      <w:proofErr w:type="spellStart"/>
+      <w:r>
+        <w:rPr>
+          <w:lang w:val="en-US"/>
+        </w:rPr>
+        <w:t>createCardGuestInfo</w:t>
+      </w:r>
+      <w:proofErr w:type="spellEnd"/>
+      <w:r>
+        <w:rPr>
+          <w:lang w:val="en-US"/>
+        </w:rPr>
+        <w:t>= (</w:t>
+      </w:r>
+      <w:proofErr w:type="spellStart"/>
+      <w:r>
+        <w:rPr>
+          <w:lang w:val="en-US"/>
+        </w:rPr>
+        <w:t>fullName</w:t>
+      </w:r>
+      <w:proofErr w:type="spellEnd"/>
+      <w:r>
+        <w:rPr>
+          <w:lang w:val="en-US"/>
+        </w:rPr>
+        <w:t xml:space="preserve">, </w:t>
+      </w:r>
+      <w:proofErr w:type="spellStart"/>
+      <w:r>
+        <w:rPr>
+          <w:lang w:val="en-US"/>
+        </w:rPr>
+        <w:t>roomType</w:t>
+      </w:r>
+      <w:proofErr w:type="spellEnd"/>
+      <w:r>
+        <w:rPr>
+          <w:lang w:val="en-US"/>
+        </w:rPr>
+        <w:t xml:space="preserve">, </w:t>
+      </w:r>
+      <w:proofErr w:type="spellStart"/>
+      <w:r>
+        <w:rPr>
+          <w:lang w:val="en-US"/>
+        </w:rPr>
+        <w:t>roomNumber</w:t>
+      </w:r>
+      <w:proofErr w:type="spellEnd"/>
+      <w:r>
+        <w:rPr>
+          <w:lang w:val="en-US"/>
+        </w:rPr>
+        <w:t xml:space="preserve">, </w:t>
+      </w:r>
+      <w:proofErr w:type="spellStart"/>
+      <w:r>
+        <w:rPr>
+          <w:lang w:val="en-US"/>
+        </w:rPr>
+        <w:t>chekIndate</w:t>
+      </w:r>
+      <w:proofErr w:type="spellEnd"/>
+      <w:r>
+        <w:rPr>
+          <w:lang w:val="en-US"/>
+        </w:rPr>
+        <w:t xml:space="preserve">, </w:t>
+      </w:r>
+      <w:proofErr w:type="spellStart"/>
+      <w:r>
+        <w:rPr>
+          <w:lang w:val="en-US"/>
+        </w:rPr>
+        <w:t>passportNumber</w:t>
+      </w:r>
+      <w:proofErr w:type="spellEnd"/>
+      <w:r>
+        <w:rPr>
+          <w:lang w:val="en-US"/>
+        </w:rPr>
+        <w:t xml:space="preserve">, status, </w:t>
+      </w:r>
+      <w:proofErr w:type="spellStart"/>
+      <w:r>
+        <w:rPr>
+          <w:lang w:val="en-US"/>
+        </w:rPr>
+        <w:t>dataVip</w:t>
+      </w:r>
+      <w:proofErr w:type="spellEnd"/>
+      <w:r>
+        <w:rPr>
+          <w:lang w:val="en-US"/>
+        </w:rPr>
+        <w:t>) =</w:t>
+      </w:r>
+      <w:proofErr w:type="gramStart"/>
+      <w:r>
+        <w:rPr>
+          <w:lang w:val="en-US"/>
+        </w:rPr>
+        <w:t>&gt;{</w:t>
+      </w:r>
+      <w:proofErr w:type="gramEnd"/>
+    </w:p>
+    <w:p>
+      <w:pPr>
+        <w:pStyle w:val="Prrafodelista"/>
+        <w:rPr>
+          <w:lang w:val="en-US"/>
+        </w:rPr>
+      </w:pPr>
+      <w:r>
+        <w:rPr>
+          <w:lang w:val="en-US"/>
+        </w:rPr>
         <w:t xml:space="preserve">    </w:t>
       </w:r>
       <w:r>
+        <w:rPr>
+          <w:lang w:val="en-US"/>
+        </w:rPr>
         <w:tab/>
       </w:r>
       <w:r>
+        <w:rPr>
+          <w:lang w:val="en-US"/>
+        </w:rPr>
         <w:tab/>
-        <w:t>const cardGuestInfo = document.createElement("div");</w:t>
-      </w:r>
-    </w:p>
-    <w:p>
-      <w:pPr>
-        <w:pStyle w:val="Prrafodelista"/>
-      </w:pPr>
-      <w:r>
+        <w:t xml:space="preserve">const </w:t>
+      </w:r>
+      <w:proofErr w:type="spellStart"/>
+      <w:r>
+        <w:rPr>
+          <w:lang w:val="en-US"/>
+        </w:rPr>
+        <w:t>cardGuestInfo</w:t>
+      </w:r>
+      <w:proofErr w:type="spellEnd"/>
+      <w:r>
+        <w:rPr>
+          <w:lang w:val="en-US"/>
+        </w:rPr>
+        <w:t xml:space="preserve"> = </w:t>
+      </w:r>
+      <w:proofErr w:type="spellStart"/>
+      <w:proofErr w:type="gramStart"/>
+      <w:r>
+        <w:rPr>
+          <w:lang w:val="en-US"/>
+        </w:rPr>
+        <w:t>document.createElement</w:t>
+      </w:r>
+      <w:proofErr w:type="spellEnd"/>
+      <w:proofErr w:type="gramEnd"/>
+      <w:r>
+        <w:rPr>
+          <w:lang w:val="en-US"/>
+        </w:rPr>
+        <w:t>("div"</w:t>
+      </w:r>
+      <w:proofErr w:type="gramStart"/>
+      <w:r>
+        <w:rPr>
+          <w:lang w:val="en-US"/>
+        </w:rPr>
+        <w:t>);</w:t>
+      </w:r>
+      <w:proofErr w:type="gramEnd"/>
+    </w:p>
+    <w:p>
+      <w:pPr>
+        <w:pStyle w:val="Prrafodelista"/>
+        <w:rPr>
+          <w:lang w:val="en-US"/>
+        </w:rPr>
+      </w:pPr>
+      <w:r>
+        <w:rPr>
+          <w:lang w:val="en-US"/>
+        </w:rPr>
         <w:tab/>
       </w:r>
       <w:r>
+        <w:rPr>
+          <w:lang w:val="en-US"/>
+        </w:rPr>
         <w:tab/>
         <w:t>...</w:t>
       </w:r>
@@ -1104,11 +2222,20 @@
     <w:p>
       <w:pPr>
         <w:pStyle w:val="Prrafodelista"/>
-      </w:pPr>
-      <w:r>
+        <w:rPr>
+          <w:lang w:val="en-US"/>
+        </w:rPr>
+      </w:pPr>
+      <w:r>
+        <w:rPr>
+          <w:lang w:val="en-US"/>
+        </w:rPr>
         <w:tab/>
       </w:r>
       <w:r>
+        <w:rPr>
+          <w:lang w:val="en-US"/>
+        </w:rPr>
         <w:tab/>
         <w:t>..</w:t>
       </w:r>
@@ -1116,11 +2243,20 @@
     <w:p>
       <w:pPr>
         <w:pStyle w:val="Prrafodelista"/>
-      </w:pPr>
-      <w:r>
+        <w:rPr>
+          <w:lang w:val="en-US"/>
+        </w:rPr>
+      </w:pPr>
+      <w:r>
+        <w:rPr>
+          <w:lang w:val="en-US"/>
+        </w:rPr>
         <w:tab/>
       </w:r>
       <w:r>
+        <w:rPr>
+          <w:lang w:val="en-US"/>
+        </w:rPr>
         <w:tab/>
         <w:t>.</w:t>
       </w:r>
@@ -1128,110 +2264,338 @@
     <w:p>
       <w:pPr>
         <w:pStyle w:val="Prrafodelista"/>
-      </w:pPr>
-      <w:r>
+        <w:rPr>
+          <w:lang w:val="en-US"/>
+        </w:rPr>
+      </w:pPr>
+      <w:r>
+        <w:rPr>
+          <w:lang w:val="en-US"/>
+        </w:rPr>
         <w:tab/>
       </w:r>
       <w:r>
+        <w:rPr>
+          <w:lang w:val="en-US"/>
+        </w:rPr>
         <w:tab/>
-        <w:t>if(dataVip === true){</w:t>
-      </w:r>
-    </w:p>
-    <w:p>
-      <w:pPr>
-        <w:pStyle w:val="Prrafodelista"/>
-      </w:pPr>
-      <w:r>
+      </w:r>
+      <w:proofErr w:type="gramStart"/>
+      <w:r>
+        <w:rPr>
+          <w:lang w:val="en-US"/>
+        </w:rPr>
+        <w:t>if(</w:t>
+      </w:r>
+      <w:proofErr w:type="spellStart"/>
+      <w:proofErr w:type="gramEnd"/>
+      <w:r>
+        <w:rPr>
+          <w:lang w:val="en-US"/>
+        </w:rPr>
+        <w:t>dataVip</w:t>
+      </w:r>
+      <w:proofErr w:type="spellEnd"/>
+      <w:r>
+        <w:rPr>
+          <w:lang w:val="en-US"/>
+        </w:rPr>
+        <w:t xml:space="preserve"> === </w:t>
+      </w:r>
+      <w:proofErr w:type="gramStart"/>
+      <w:r>
+        <w:rPr>
+          <w:lang w:val="en-US"/>
+        </w:rPr>
+        <w:t>true){</w:t>
+      </w:r>
+      <w:proofErr w:type="gramEnd"/>
+    </w:p>
+    <w:p>
+      <w:pPr>
+        <w:pStyle w:val="Prrafodelista"/>
+        <w:rPr>
+          <w:lang w:val="en-US"/>
+        </w:rPr>
+      </w:pPr>
+      <w:r>
+        <w:rPr>
+          <w:lang w:val="en-US"/>
+        </w:rPr>
         <w:t xml:space="preserve">        </w:t>
       </w:r>
       <w:r>
+        <w:rPr>
+          <w:lang w:val="en-US"/>
+        </w:rPr>
         <w:tab/>
         <w:t xml:space="preserve"> </w:t>
       </w:r>
       <w:r>
+        <w:rPr>
+          <w:lang w:val="en-US"/>
+        </w:rPr>
         <w:tab/>
       </w:r>
       <w:r>
+        <w:rPr>
+          <w:lang w:val="en-US"/>
+        </w:rPr>
         <w:tab/>
-      </w:r>
-      <w:r>
-        <w:t xml:space="preserve"> const cardDataVip = document.createElement("div");</w:t>
-      </w:r>
-    </w:p>
-    <w:p>
-      <w:pPr>
-        <w:pStyle w:val="Prrafodelista"/>
-      </w:pPr>
-      <w:r>
+        <w:t xml:space="preserve"> const </w:t>
+      </w:r>
+      <w:proofErr w:type="spellStart"/>
+      <w:r>
+        <w:rPr>
+          <w:lang w:val="en-US"/>
+        </w:rPr>
+        <w:t>cardDataVip</w:t>
+      </w:r>
+      <w:proofErr w:type="spellEnd"/>
+      <w:r>
+        <w:rPr>
+          <w:lang w:val="en-US"/>
+        </w:rPr>
+        <w:t xml:space="preserve"> = </w:t>
+      </w:r>
+      <w:proofErr w:type="spellStart"/>
+      <w:proofErr w:type="gramStart"/>
+      <w:r>
+        <w:rPr>
+          <w:lang w:val="en-US"/>
+        </w:rPr>
+        <w:t>document.createElement</w:t>
+      </w:r>
+      <w:proofErr w:type="spellEnd"/>
+      <w:proofErr w:type="gramEnd"/>
+      <w:r>
+        <w:rPr>
+          <w:lang w:val="en-US"/>
+        </w:rPr>
+        <w:t>("div"</w:t>
+      </w:r>
+      <w:proofErr w:type="gramStart"/>
+      <w:r>
+        <w:rPr>
+          <w:lang w:val="en-US"/>
+        </w:rPr>
+        <w:t>);</w:t>
+      </w:r>
+      <w:proofErr w:type="gramEnd"/>
+    </w:p>
+    <w:p>
+      <w:pPr>
+        <w:pStyle w:val="Prrafodelista"/>
+        <w:rPr>
+          <w:lang w:val="en-US"/>
+        </w:rPr>
+      </w:pPr>
+      <w:r>
+        <w:rPr>
+          <w:lang w:val="en-US"/>
+        </w:rPr>
         <w:t xml:space="preserve">        </w:t>
       </w:r>
       <w:r>
+        <w:rPr>
+          <w:lang w:val="en-US"/>
+        </w:rPr>
         <w:tab/>
         <w:t xml:space="preserve"> </w:t>
       </w:r>
       <w:r>
+        <w:rPr>
+          <w:lang w:val="en-US"/>
+        </w:rPr>
         <w:tab/>
       </w:r>
       <w:r>
-        <w:tab/>
-      </w:r>
-      <w:r>
-        <w:t xml:space="preserve"> cardDataVip.innerHTML += `&lt;p&gt;&lt;strong&gt;VIP&lt;/strong&gt;&lt;/p&gt;`;</w:t>
-      </w:r>
-    </w:p>
-    <w:p>
-      <w:pPr>
-        <w:pStyle w:val="Prrafodelista"/>
-      </w:pPr>
-      <w:r>
-        <w:t xml:space="preserve">        </w:t>
-      </w:r>
-      <w:r>
+        <w:rPr>
+          <w:lang w:val="en-US"/>
+        </w:rPr>
         <w:tab/>
         <w:t xml:space="preserve"> </w:t>
       </w:r>
-      <w:r>
-        <w:tab/>
-      </w:r>
-      <w:r>
-        <w:tab/>
-      </w:r>
-      <w:r>
-        <w:t xml:space="preserve"> cardDataVip.classList.add("reservation-vip");</w:t>
-      </w:r>
-    </w:p>
-    <w:p>
-      <w:pPr>
-        <w:pStyle w:val="Prrafodelista"/>
-      </w:pPr>
-      <w:r>
+      <w:proofErr w:type="spellStart"/>
+      <w:r>
+        <w:rPr>
+          <w:lang w:val="en-US"/>
+        </w:rPr>
+        <w:t>cardDataVip.innerHTML</w:t>
+      </w:r>
+      <w:proofErr w:type="spellEnd"/>
+      <w:r>
+        <w:rPr>
+          <w:lang w:val="en-US"/>
+        </w:rPr>
+        <w:t xml:space="preserve"> += `&lt;p&gt;&lt;strong&gt;VIP&lt;/strong&gt;&lt;/p&gt;</w:t>
+      </w:r>
+      <w:proofErr w:type="gramStart"/>
+      <w:r>
+        <w:rPr>
+          <w:lang w:val="en-US"/>
+        </w:rPr>
+        <w:t>`;</w:t>
+      </w:r>
+      <w:proofErr w:type="gramEnd"/>
+    </w:p>
+    <w:p>
+      <w:pPr>
+        <w:pStyle w:val="Prrafodelista"/>
+        <w:rPr>
+          <w:lang w:val="en-US"/>
+        </w:rPr>
+      </w:pPr>
+      <w:r>
+        <w:rPr>
+          <w:lang w:val="en-US"/>
+        </w:rPr>
         <w:t xml:space="preserve">        </w:t>
       </w:r>
       <w:r>
+        <w:rPr>
+          <w:lang w:val="en-US"/>
+        </w:rPr>
         <w:tab/>
         <w:t xml:space="preserve"> </w:t>
       </w:r>
       <w:r>
+        <w:rPr>
+          <w:lang w:val="en-US"/>
+        </w:rPr>
         <w:tab/>
       </w:r>
       <w:r>
+        <w:rPr>
+          <w:lang w:val="en-US"/>
+        </w:rPr>
         <w:tab/>
-      </w:r>
-      <w:r>
-        <w:t xml:space="preserve"> cardGuestInfo.appendChild(cardDataVip);</w:t>
-      </w:r>
-    </w:p>
-    <w:p>
-      <w:pPr>
-        <w:pStyle w:val="Prrafodelista"/>
-      </w:pPr>
-      <w:r>
+        <w:t xml:space="preserve"> </w:t>
+      </w:r>
+      <w:proofErr w:type="spellStart"/>
+      <w:r>
+        <w:rPr>
+          <w:lang w:val="en-US"/>
+        </w:rPr>
+        <w:t>cardDataVip.classList.add</w:t>
+      </w:r>
+      <w:proofErr w:type="spellEnd"/>
+      <w:r>
+        <w:rPr>
+          <w:lang w:val="en-US"/>
+        </w:rPr>
+        <w:t>("reservation-</w:t>
+      </w:r>
+      <w:proofErr w:type="spellStart"/>
+      <w:r>
+        <w:rPr>
+          <w:lang w:val="en-US"/>
+        </w:rPr>
+        <w:t>vip</w:t>
+      </w:r>
+      <w:proofErr w:type="spellEnd"/>
+      <w:r>
+        <w:rPr>
+          <w:lang w:val="en-US"/>
+        </w:rPr>
+        <w:t>"</w:t>
+      </w:r>
+      <w:proofErr w:type="gramStart"/>
+      <w:r>
+        <w:rPr>
+          <w:lang w:val="en-US"/>
+        </w:rPr>
+        <w:t>);</w:t>
+      </w:r>
+      <w:proofErr w:type="gramEnd"/>
+    </w:p>
+    <w:p>
+      <w:pPr>
+        <w:pStyle w:val="Prrafodelista"/>
+        <w:rPr>
+          <w:lang w:val="en-US"/>
+        </w:rPr>
+      </w:pPr>
+      <w:r>
+        <w:rPr>
+          <w:lang w:val="en-US"/>
+        </w:rPr>
+        <w:t xml:space="preserve">        </w:t>
+      </w:r>
+      <w:r>
+        <w:rPr>
+          <w:lang w:val="en-US"/>
+        </w:rPr>
+        <w:tab/>
+        <w:t xml:space="preserve"> </w:t>
+      </w:r>
+      <w:r>
+        <w:rPr>
+          <w:lang w:val="en-US"/>
+        </w:rPr>
+        <w:tab/>
+      </w:r>
+      <w:r>
+        <w:rPr>
+          <w:lang w:val="en-US"/>
+        </w:rPr>
+        <w:tab/>
+        <w:t xml:space="preserve"> </w:t>
+      </w:r>
+      <w:proofErr w:type="spellStart"/>
+      <w:r>
+        <w:rPr>
+          <w:lang w:val="en-US"/>
+        </w:rPr>
+        <w:t>cardGuestInfo.appendChild</w:t>
+      </w:r>
+      <w:proofErr w:type="spellEnd"/>
+      <w:r>
+        <w:rPr>
+          <w:lang w:val="en-US"/>
+        </w:rPr>
+        <w:t>(</w:t>
+      </w:r>
+      <w:proofErr w:type="spellStart"/>
+      <w:r>
+        <w:rPr>
+          <w:lang w:val="en-US"/>
+        </w:rPr>
+        <w:t>cardDataVip</w:t>
+      </w:r>
+      <w:proofErr w:type="spellEnd"/>
+      <w:proofErr w:type="gramStart"/>
+      <w:r>
+        <w:rPr>
+          <w:lang w:val="en-US"/>
+        </w:rPr>
+        <w:t>);</w:t>
+      </w:r>
+      <w:proofErr w:type="gramEnd"/>
+    </w:p>
+    <w:p>
+      <w:pPr>
+        <w:pStyle w:val="Prrafodelista"/>
+        <w:rPr>
+          <w:lang w:val="en-US"/>
+        </w:rPr>
+      </w:pPr>
+      <w:r>
+        <w:rPr>
+          <w:lang w:val="en-US"/>
+        </w:rPr>
         <w:t xml:space="preserve">    </w:t>
       </w:r>
       <w:r>
+        <w:rPr>
+          <w:lang w:val="en-US"/>
+        </w:rPr>
         <w:tab/>
       </w:r>
       <w:r>
+        <w:rPr>
+          <w:lang w:val="en-US"/>
+        </w:rPr>
         <w:tab/>
         <w:t>};</w:t>
       </w:r>
@@ -1239,38 +2603,106 @@
     <w:p>
       <w:pPr>
         <w:pStyle w:val="Prrafodelista"/>
-      </w:pPr>
-      <w:r>
+        <w:rPr>
+          <w:lang w:val="en-US"/>
+        </w:rPr>
+      </w:pPr>
+      <w:r>
+        <w:rPr>
+          <w:lang w:val="en-US"/>
+        </w:rPr>
         <w:t xml:space="preserve">    </w:t>
       </w:r>
     </w:p>
     <w:p>
       <w:pPr>
         <w:pStyle w:val="Prrafodelista"/>
-      </w:pPr>
-    </w:p>
-    <w:p>
-      <w:pPr>
-        <w:pStyle w:val="Prrafodelista"/>
-      </w:pPr>
-      <w:r>
+        <w:rPr>
+          <w:lang w:val="en-US"/>
+        </w:rPr>
+      </w:pPr>
+    </w:p>
+    <w:p>
+      <w:pPr>
+        <w:pStyle w:val="Prrafodelista"/>
+        <w:rPr>
+          <w:lang w:val="en-US"/>
+        </w:rPr>
+      </w:pPr>
+      <w:r>
+        <w:rPr>
+          <w:lang w:val="en-US"/>
+        </w:rPr>
         <w:tab/>
       </w:r>
       <w:r>
+        <w:rPr>
+          <w:lang w:val="en-US"/>
+        </w:rPr>
         <w:tab/>
-        <w:t>cardGuestInfo.appendChild(roomImage);</w:t>
-      </w:r>
-    </w:p>
-    <w:p>
-      <w:pPr>
-        <w:pStyle w:val="Prrafodelista"/>
-      </w:pPr>
-      <w:r>
+      </w:r>
+      <w:proofErr w:type="spellStart"/>
+      <w:r>
+        <w:rPr>
+          <w:lang w:val="en-US"/>
+        </w:rPr>
+        <w:t>cardGuestInfo.appendChild</w:t>
+      </w:r>
+      <w:proofErr w:type="spellEnd"/>
+      <w:r>
+        <w:rPr>
+          <w:lang w:val="en-US"/>
+        </w:rPr>
+        <w:t>(</w:t>
+      </w:r>
+      <w:proofErr w:type="spellStart"/>
+      <w:r>
+        <w:rPr>
+          <w:lang w:val="en-US"/>
+        </w:rPr>
+        <w:t>roomImage</w:t>
+      </w:r>
+      <w:proofErr w:type="spellEnd"/>
+      <w:proofErr w:type="gramStart"/>
+      <w:r>
+        <w:rPr>
+          <w:lang w:val="en-US"/>
+        </w:rPr>
+        <w:t>);</w:t>
+      </w:r>
+      <w:proofErr w:type="gramEnd"/>
+    </w:p>
+    <w:p>
+      <w:pPr>
+        <w:pStyle w:val="Prrafodelista"/>
+      </w:pPr>
+      <w:r>
+        <w:rPr>
+          <w:lang w:val="en-US"/>
+        </w:rPr>
         <w:tab/>
       </w:r>
       <w:r>
+        <w:rPr>
+          <w:lang w:val="en-US"/>
+        </w:rPr>
         <w:tab/>
-        <w:t>return cardGuestInfo;</w:t>
+      </w:r>
+      <w:proofErr w:type="spellStart"/>
+      <w:r>
+        <w:t>return</w:t>
+      </w:r>
+      <w:proofErr w:type="spellEnd"/>
+      <w:r>
+        <w:t xml:space="preserve"> </w:t>
+      </w:r>
+      <w:proofErr w:type="spellStart"/>
+      <w:r>
+        <w:t>cardGuestInfo</w:t>
+      </w:r>
+      <w:proofErr w:type="spellEnd"/>
+      <w:r>
+        <w:t>;</w:t>
       </w:r>
     </w:p>
     <w:p>
@@ -1286,10 +2718,55 @@
     <w:p/>
     <w:p>
       <w:r>
-        <w:t>Realizando estos ajustes debería imprimir la lista de cards</w:t>
-      </w:r>
-      <w:r>
-        <w:t xml:space="preserve"> y ahí te quedaría aplicarles algunos estilos como flex y justify content a cada card para que quede en la misma disposicion de las imágenes de referencia</w:t>
+        <w:t xml:space="preserve">Realizando estos ajustes debería imprimir la lista de </w:t>
+      </w:r>
+      <w:proofErr w:type="spellStart"/>
+      <w:r>
+        <w:t>cards</w:t>
+      </w:r>
+      <w:proofErr w:type="spellEnd"/>
+      <w:r>
+        <w:t xml:space="preserve"> y ahí te quedaría aplicarles algunos estilos como </w:t>
+      </w:r>
+      <w:proofErr w:type="spellStart"/>
+      <w:r>
+        <w:t>flex</w:t>
+      </w:r>
+      <w:proofErr w:type="spellEnd"/>
+      <w:r>
+        <w:t xml:space="preserve"> y </w:t>
+      </w:r>
+      <w:proofErr w:type="spellStart"/>
+      <w:r>
+        <w:t>justify</w:t>
+      </w:r>
+      <w:proofErr w:type="spellEnd"/>
+      <w:r>
+        <w:t xml:space="preserve"> </w:t>
+      </w:r>
+      <w:proofErr w:type="spellStart"/>
+      <w:r>
+        <w:t>content</w:t>
+      </w:r>
+      <w:proofErr w:type="spellEnd"/>
+      <w:r>
+        <w:t xml:space="preserve"> a cada </w:t>
+      </w:r>
+      <w:proofErr w:type="spellStart"/>
+      <w:r>
+        <w:t>card</w:t>
+      </w:r>
+      <w:proofErr w:type="spellEnd"/>
+      <w:r>
+        <w:t xml:space="preserve"> para que quede en la misma </w:t>
+      </w:r>
+      <w:proofErr w:type="spellStart"/>
+      <w:r>
+        <w:t>disposicion</w:t>
+      </w:r>
+      <w:proofErr w:type="spellEnd"/>
+      <w:r>
+        <w:t xml:space="preserve"> de las imágenes de referencia</w:t>
       </w:r>
       <w:r>
         <w:t xml:space="preserve">. </w:t>
@@ -1310,7 +2787,31 @@
     <w:p/>
     <w:p>
       <w:r>
-        <w:t>Cualquier cosa, si alguna parte no se entendio o si no se imprime la lista de cards avísame por discord y podemos coordinar una llamada para verlo.</w:t>
+        <w:t xml:space="preserve">Cualquier cosa, si alguna parte no se </w:t>
+      </w:r>
+      <w:proofErr w:type="spellStart"/>
+      <w:r>
+        <w:t>entendio</w:t>
+      </w:r>
+      <w:proofErr w:type="spellEnd"/>
+      <w:r>
+        <w:t xml:space="preserve"> o si no se imprime la lista de </w:t>
+      </w:r>
+      <w:proofErr w:type="spellStart"/>
+      <w:r>
+        <w:t>cards</w:t>
+      </w:r>
+      <w:proofErr w:type="spellEnd"/>
+      <w:r>
+        <w:t xml:space="preserve"> avísame por </w:t>
+      </w:r>
+      <w:proofErr w:type="spellStart"/>
+      <w:r>
+        <w:t>discord</w:t>
+      </w:r>
+      <w:proofErr w:type="spellEnd"/>
+      <w:r>
+        <w:t xml:space="preserve"> y podemos coordinar una llamada para verlo.</w:t>
       </w:r>
     </w:p>
     <w:p/>
@@ -1413,6 +2914,7 @@
           <w:rFonts w:ascii="Segoe UI Emoji" w:hAnsi="Segoe UI Emoji" w:cs="Segoe UI Emoji"/>
         </w:rPr>
       </w:pPr>
+      <w:proofErr w:type="gramStart"/>
       <w:r>
         <w:rPr>
           <w:rFonts w:ascii="Segoe UI Emoji" w:hAnsi="Segoe UI Emoji" w:cs="Segoe UI Emoji"/>
@@ -1420,7 +2922,11 @@
         <w:t>🎉</w:t>
       </w:r>
       <w:r>
-        <w:t>¡Felicitaciones por la entrega del Desafío 0</w:t>
+        <w:t>¡</w:t>
+      </w:r>
+      <w:proofErr w:type="gramEnd"/>
+      <w:r>
+        <w:t>Felicitaciones por la entrega del Desafío 0</w:t>
       </w:r>
       <w:r>
         <w:t>4</w:t>
@@ -1452,32 +2958,154 @@
     <w:p/>
     <w:p>
       <w:r>
-        <w:t>El html esta correcto, la estructura semántica esta bien aplicada.</w:t>
-      </w:r>
-    </w:p>
-    <w:p>
+        <w:t xml:space="preserve">El </w:t>
+      </w:r>
+      <w:proofErr w:type="spellStart"/>
+      <w:r>
+        <w:t>html</w:t>
+      </w:r>
+      <w:proofErr w:type="spellEnd"/>
       <w:r>
         <w:t xml:space="preserve"> </w:t>
       </w:r>
-    </w:p>
-    <w:p/>
-    <w:p>
-      <w:r>
-        <w:t>En el css, para que no se te desborde el contenido podes sacar el width que le pusiste al main.</w:t>
-      </w:r>
-    </w:p>
-    <w:p>
-      <w:r>
-        <w:t xml:space="preserve">Luego para que quede centrado el contenido principal en la clase .gallery div tenes que aplicar la regla justify-content: center </w:t>
+      <w:proofErr w:type="spellStart"/>
+      <w:r>
+        <w:t>esta</w:t>
+      </w:r>
+      <w:proofErr w:type="spellEnd"/>
+      <w:r>
+        <w:t xml:space="preserve"> correcto, la estructura semántica </w:t>
+      </w:r>
+      <w:proofErr w:type="spellStart"/>
+      <w:r>
+        <w:t>esta</w:t>
+      </w:r>
+      <w:proofErr w:type="spellEnd"/>
+      <w:r>
+        <w:t xml:space="preserve"> bien aplicada.</w:t>
+      </w:r>
+    </w:p>
+    <w:p>
+      <w:r>
+        <w:t xml:space="preserve"> </w:t>
+      </w:r>
+    </w:p>
+    <w:p/>
+    <w:p>
+      <w:r>
+        <w:t xml:space="preserve">En el </w:t>
+      </w:r>
+      <w:proofErr w:type="spellStart"/>
+      <w:r>
+        <w:t>css</w:t>
+      </w:r>
+      <w:proofErr w:type="spellEnd"/>
+      <w:r>
+        <w:t xml:space="preserve">, para que no se te desborde el contenido </w:t>
+      </w:r>
+      <w:proofErr w:type="gramStart"/>
+      <w:r>
+        <w:t>podes</w:t>
+      </w:r>
+      <w:proofErr w:type="gramEnd"/>
+      <w:r>
+        <w:t xml:space="preserve"> sacar el </w:t>
+      </w:r>
+      <w:proofErr w:type="spellStart"/>
+      <w:r>
+        <w:t>width</w:t>
+      </w:r>
+      <w:proofErr w:type="spellEnd"/>
+      <w:r>
+        <w:t xml:space="preserve"> que le pusiste al </w:t>
+      </w:r>
+      <w:proofErr w:type="spellStart"/>
+      <w:r>
+        <w:t>main</w:t>
+      </w:r>
+      <w:proofErr w:type="spellEnd"/>
+      <w:r>
+        <w:t>.</w:t>
+      </w:r>
+    </w:p>
+    <w:p>
+      <w:r>
+        <w:t xml:space="preserve">Luego para que quede centrado el contenido principal en la </w:t>
+      </w:r>
+      <w:proofErr w:type="gramStart"/>
+      <w:r>
+        <w:t>clase .</w:t>
+      </w:r>
+      <w:proofErr w:type="spellStart"/>
+      <w:r>
+        <w:t>gallery</w:t>
+      </w:r>
+      <w:proofErr w:type="spellEnd"/>
+      <w:proofErr w:type="gramEnd"/>
+      <w:r>
+        <w:t xml:space="preserve"> </w:t>
+      </w:r>
+      <w:proofErr w:type="spellStart"/>
+      <w:r>
+        <w:t>div</w:t>
+      </w:r>
+      <w:proofErr w:type="spellEnd"/>
+      <w:r>
+        <w:t xml:space="preserve"> </w:t>
+      </w:r>
+      <w:proofErr w:type="spellStart"/>
+      <w:r>
+        <w:t>tenes</w:t>
+      </w:r>
+      <w:proofErr w:type="spellEnd"/>
+      <w:r>
+        <w:t xml:space="preserve"> que aplicar la regla </w:t>
+      </w:r>
+      <w:proofErr w:type="spellStart"/>
+      <w:r>
+        <w:t>justify-content</w:t>
+      </w:r>
+      <w:proofErr w:type="spellEnd"/>
+      <w:r>
+        <w:t xml:space="preserve">: center </w:t>
       </w:r>
       <w:r>
         <w:t xml:space="preserve">y en la </w:t>
       </w:r>
       <w:r>
-        <w:t>@media(max-width: 576px)</w:t>
-      </w:r>
-      <w:r>
-        <w:t xml:space="preserve"> a la clase .card podes achicarle el width para que quede mejor centrado.</w:t>
+        <w:t>@</w:t>
+      </w:r>
+      <w:proofErr w:type="gramStart"/>
+      <w:r>
+        <w:t>media(</w:t>
+      </w:r>
+      <w:proofErr w:type="gramEnd"/>
+      <w:r>
+        <w:t>max-width: 576px)</w:t>
+      </w:r>
+      <w:r>
+        <w:t xml:space="preserve"> a la </w:t>
+      </w:r>
+      <w:proofErr w:type="gramStart"/>
+      <w:r>
+        <w:t>clase .</w:t>
+      </w:r>
+      <w:proofErr w:type="spellStart"/>
+      <w:r>
+        <w:t>card</w:t>
+      </w:r>
+      <w:proofErr w:type="spellEnd"/>
+      <w:proofErr w:type="gramEnd"/>
+      <w:r>
+        <w:t xml:space="preserve"> podes achicarle el </w:t>
+      </w:r>
+      <w:proofErr w:type="spellStart"/>
+      <w:r>
+        <w:t>width</w:t>
+      </w:r>
+      <w:proofErr w:type="spellEnd"/>
+      <w:r>
+        <w:t xml:space="preserve"> para que quede mejor centrado.</w:t>
       </w:r>
     </w:p>
     <w:p/>
@@ -1495,7 +3123,60 @@
         <w:t>solicitaba</w:t>
       </w:r>
       <w:r>
-        <w:t xml:space="preserve"> que el contenido del footer (datos y mapa) quedaran ordenados en columnas, eso lo logras con display flex y flex-direction:row, luego cuando el ancho del navegador sea menor a 768px por ejemplo usas el flex-direction: column.</w:t>
+        <w:t xml:space="preserve"> que el contenido del </w:t>
+      </w:r>
+      <w:proofErr w:type="spellStart"/>
+      <w:r>
+        <w:t>footer</w:t>
+      </w:r>
+      <w:proofErr w:type="spellEnd"/>
+      <w:r>
+        <w:t xml:space="preserve"> (datos y mapa) quedaran ordenados en columnas, eso lo logras con </w:t>
+      </w:r>
+      <w:proofErr w:type="spellStart"/>
+      <w:r>
+        <w:t>display</w:t>
+      </w:r>
+      <w:proofErr w:type="spellEnd"/>
+      <w:r>
+        <w:t xml:space="preserve"> </w:t>
+      </w:r>
+      <w:proofErr w:type="spellStart"/>
+      <w:r>
+        <w:t>flex</w:t>
+      </w:r>
+      <w:proofErr w:type="spellEnd"/>
+      <w:r>
+        <w:t xml:space="preserve"> y </w:t>
+      </w:r>
+      <w:proofErr w:type="spellStart"/>
+      <w:r>
+        <w:t>flex-</w:t>
+      </w:r>
+      <w:proofErr w:type="gramStart"/>
+      <w:r>
+        <w:t>direction:row</w:t>
+      </w:r>
+      <w:proofErr w:type="spellEnd"/>
+      <w:proofErr w:type="gramEnd"/>
+      <w:r>
+        <w:t xml:space="preserve">, luego cuando el ancho del navegador sea menor a 768px por ejemplo usas el </w:t>
+      </w:r>
+      <w:proofErr w:type="spellStart"/>
+      <w:r>
+        <w:t>flex-direction</w:t>
+      </w:r>
+      <w:proofErr w:type="spellEnd"/>
+      <w:r>
+        <w:t xml:space="preserve">: </w:t>
+      </w:r>
+      <w:proofErr w:type="spellStart"/>
+      <w:r>
+        <w:t>column</w:t>
+      </w:r>
+      <w:proofErr w:type="spellEnd"/>
+      <w:r>
+        <w:t>.</w:t>
       </w:r>
     </w:p>
     <w:p/>
@@ -1588,6 +3269,7 @@
           <w:rFonts w:ascii="Segoe UI Emoji" w:hAnsi="Segoe UI Emoji" w:cs="Segoe UI Emoji"/>
         </w:rPr>
       </w:pPr>
+      <w:proofErr w:type="gramStart"/>
       <w:r>
         <w:rPr>
           <w:rFonts w:ascii="Segoe UI Emoji" w:hAnsi="Segoe UI Emoji" w:cs="Segoe UI Emoji"/>
@@ -1595,7 +3277,11 @@
         <w:t>🎉</w:t>
       </w:r>
       <w:r>
-        <w:t xml:space="preserve">¡Felicitaciones por la entrega del Desafío 01! </w:t>
+        <w:t>¡</w:t>
+      </w:r>
+      <w:proofErr w:type="gramEnd"/>
+      <w:r>
+        <w:t xml:space="preserve">Felicitaciones por la entrega del Desafío 01! </w:t>
       </w:r>
       <w:r>
         <w:rPr>
@@ -1613,7 +3299,15 @@
     <w:p/>
     <w:p>
       <w:r>
-        <w:t xml:space="preserve">Los archivos html están impecables, respetaste el orden de aplicación de etiquetas de encabezado y el manejo de etiquetas para textos es correcto. </w:t>
+        <w:t xml:space="preserve">Los archivos </w:t>
+      </w:r>
+      <w:proofErr w:type="spellStart"/>
+      <w:r>
+        <w:t>html</w:t>
+      </w:r>
+      <w:proofErr w:type="spellEnd"/>
+      <w:r>
+        <w:t xml:space="preserve"> están impecables, respetaste el orden de aplicación de etiquetas de encabezado y el manejo de etiquetas para textos es correcto. </w:t>
       </w:r>
     </w:p>
     <w:p/>
@@ -1625,7 +3319,47 @@
     <w:p/>
     <w:p>
       <w:r>
-        <w:t>Genial que hayas utilizado etiquetas semánticas como main, header, section, article y footer estas ayudan a que estructuremos nuestra información de una manera que el navegador la entienda mejor.</w:t>
+        <w:t xml:space="preserve">Genial que hayas utilizado etiquetas semánticas como </w:t>
+      </w:r>
+      <w:proofErr w:type="spellStart"/>
+      <w:r>
+        <w:t>main</w:t>
+      </w:r>
+      <w:proofErr w:type="spellEnd"/>
+      <w:r>
+        <w:t xml:space="preserve">, </w:t>
+      </w:r>
+      <w:proofErr w:type="spellStart"/>
+      <w:r>
+        <w:t>header</w:t>
+      </w:r>
+      <w:proofErr w:type="spellEnd"/>
+      <w:r>
+        <w:t xml:space="preserve">, </w:t>
+      </w:r>
+      <w:proofErr w:type="spellStart"/>
+      <w:r>
+        <w:t>section</w:t>
+      </w:r>
+      <w:proofErr w:type="spellEnd"/>
+      <w:r>
+        <w:t xml:space="preserve">, </w:t>
+      </w:r>
+      <w:proofErr w:type="spellStart"/>
+      <w:r>
+        <w:t>article</w:t>
+      </w:r>
+      <w:proofErr w:type="spellEnd"/>
+      <w:r>
+        <w:t xml:space="preserve"> y </w:t>
+      </w:r>
+      <w:proofErr w:type="spellStart"/>
+      <w:r>
+        <w:t>footer</w:t>
+      </w:r>
+      <w:proofErr w:type="spellEnd"/>
+      <w:r>
+        <w:t xml:space="preserve"> estas ayudan a que estructuremos nuestra información de una manera que el navegador la entienda mejor.</w:t>
       </w:r>
     </w:p>
     <w:p/>
@@ -1643,8 +3377,29 @@
           <w:numId w:val="1"/>
         </w:numPr>
       </w:pPr>
-      <w:r>
-        <w:t>Recordá cambiar el lenguaje a español &lt;html lang="es"&gt; porque esto les dice a los motores de búsqueda en que idioma esta tu sitio web.</w:t>
+      <w:proofErr w:type="spellStart"/>
+      <w:r>
+        <w:t>Recordá</w:t>
+      </w:r>
+      <w:proofErr w:type="spellEnd"/>
+      <w:r>
+        <w:t xml:space="preserve"> cambiar el lenguaje a español &lt;</w:t>
+      </w:r>
+      <w:proofErr w:type="spellStart"/>
+      <w:r>
+        <w:t>html</w:t>
+      </w:r>
+      <w:proofErr w:type="spellEnd"/>
+      <w:r>
+        <w:t xml:space="preserve"> </w:t>
+      </w:r>
+      <w:proofErr w:type="spellStart"/>
+      <w:r>
+        <w:t>lang</w:t>
+      </w:r>
+      <w:proofErr w:type="spellEnd"/>
+      <w:r>
+        <w:t>="es"&gt; porque esto les dice a los motores de búsqueda en que idioma esta tu sitio web.</w:t>
       </w:r>
     </w:p>
     <w:p>
@@ -1666,7 +3421,23 @@
         </w:numPr>
       </w:pPr>
       <w:r>
-        <w:t>En el index la lista de navegación al final del documento podía ir adentro del footer como una lista de enlaces común.</w:t>
+        <w:t xml:space="preserve">En el </w:t>
+      </w:r>
+      <w:proofErr w:type="spellStart"/>
+      <w:r>
+        <w:t>index</w:t>
+      </w:r>
+      <w:proofErr w:type="spellEnd"/>
+      <w:r>
+        <w:t xml:space="preserve"> la lista de navegación al final del documento podía ir adentro del </w:t>
+      </w:r>
+      <w:proofErr w:type="spellStart"/>
+      <w:r>
+        <w:t>footer</w:t>
+      </w:r>
+      <w:proofErr w:type="spellEnd"/>
+      <w:r>
+        <w:t xml:space="preserve"> como una lista de enlaces común.</w:t>
       </w:r>
     </w:p>
     <w:p/>
@@ -1712,30 +3483,41 @@
           <w:bCs/>
         </w:rPr>
       </w:pPr>
-      <w:r>
-        <w:rPr>
-          <w:rFonts w:ascii="Segoe UI Emoji" w:hAnsi="Segoe UI Emoji" w:cs="Segoe UI Emoji"/>
-          <w:b/>
-          <w:bCs/>
-        </w:rPr>
-        <w:t xml:space="preserve">Fortin Mauricio </w:t>
-      </w:r>
-    </w:p>
-    <w:p>
-      <w:pPr>
-        <w:rPr>
-          <w:rFonts w:ascii="Segoe UI Emoji" w:hAnsi="Segoe UI Emoji" w:cs="Segoe UI Emoji"/>
-          <w:b/>
-          <w:bCs/>
-        </w:rPr>
-      </w:pPr>
-    </w:p>
-    <w:p>
-      <w:pPr>
-        <w:rPr>
-          <w:rFonts w:ascii="Segoe UI Emoji" w:hAnsi="Segoe UI Emoji" w:cs="Segoe UI Emoji"/>
-        </w:rPr>
-      </w:pPr>
+      <w:proofErr w:type="spellStart"/>
+      <w:r>
+        <w:rPr>
+          <w:rFonts w:ascii="Segoe UI Emoji" w:hAnsi="Segoe UI Emoji" w:cs="Segoe UI Emoji"/>
+          <w:b/>
+          <w:bCs/>
+        </w:rPr>
+        <w:t>Fortin</w:t>
+      </w:r>
+      <w:proofErr w:type="spellEnd"/>
+      <w:r>
+        <w:rPr>
+          <w:rFonts w:ascii="Segoe UI Emoji" w:hAnsi="Segoe UI Emoji" w:cs="Segoe UI Emoji"/>
+          <w:b/>
+          <w:bCs/>
+        </w:rPr>
+        <w:t xml:space="preserve"> Mauricio </w:t>
+      </w:r>
+    </w:p>
+    <w:p>
+      <w:pPr>
+        <w:rPr>
+          <w:rFonts w:ascii="Segoe UI Emoji" w:hAnsi="Segoe UI Emoji" w:cs="Segoe UI Emoji"/>
+          <w:b/>
+          <w:bCs/>
+        </w:rPr>
+      </w:pPr>
+    </w:p>
+    <w:p>
+      <w:pPr>
+        <w:rPr>
+          <w:rFonts w:ascii="Segoe UI Emoji" w:hAnsi="Segoe UI Emoji" w:cs="Segoe UI Emoji"/>
+        </w:rPr>
+      </w:pPr>
+      <w:proofErr w:type="gramStart"/>
       <w:r>
         <w:rPr>
           <w:rFonts w:ascii="Segoe UI Emoji" w:hAnsi="Segoe UI Emoji" w:cs="Segoe UI Emoji"/>
@@ -1743,7 +3525,11 @@
         <w:t>🎉</w:t>
       </w:r>
       <w:r>
-        <w:t xml:space="preserve">¡Felicitaciones por la entrega del Desafío 01! </w:t>
+        <w:t>¡</w:t>
+      </w:r>
+      <w:proofErr w:type="gramEnd"/>
+      <w:r>
+        <w:t xml:space="preserve">Felicitaciones por la entrega del Desafío 01! </w:t>
       </w:r>
       <w:r>
         <w:rPr>
@@ -1781,7 +3567,47 @@
         </w:numPr>
       </w:pPr>
       <w:r>
-        <w:t>Falto aplicar etiquetas semánticas como main, header, section, article para mejorar la estructura del documento html.</w:t>
+        <w:t xml:space="preserve">Falto aplicar etiquetas semánticas como </w:t>
+      </w:r>
+      <w:proofErr w:type="spellStart"/>
+      <w:r>
+        <w:t>main</w:t>
+      </w:r>
+      <w:proofErr w:type="spellEnd"/>
+      <w:r>
+        <w:t xml:space="preserve">, </w:t>
+      </w:r>
+      <w:proofErr w:type="spellStart"/>
+      <w:r>
+        <w:t>header</w:t>
+      </w:r>
+      <w:proofErr w:type="spellEnd"/>
+      <w:r>
+        <w:t xml:space="preserve">, </w:t>
+      </w:r>
+      <w:proofErr w:type="spellStart"/>
+      <w:r>
+        <w:t>section</w:t>
+      </w:r>
+      <w:proofErr w:type="spellEnd"/>
+      <w:r>
+        <w:t xml:space="preserve">, </w:t>
+      </w:r>
+      <w:proofErr w:type="spellStart"/>
+      <w:r>
+        <w:t>article</w:t>
+      </w:r>
+      <w:proofErr w:type="spellEnd"/>
+      <w:r>
+        <w:t xml:space="preserve"> para mejorar la estructura del documento </w:t>
+      </w:r>
+      <w:proofErr w:type="spellStart"/>
+      <w:r>
+        <w:t>html</w:t>
+      </w:r>
+      <w:proofErr w:type="spellEnd"/>
+      <w:r>
+        <w:t>.</w:t>
       </w:r>
     </w:p>
     <w:p>
@@ -1803,7 +3629,55 @@
         </w:numPr>
       </w:pPr>
       <w:r>
-        <w:t>Los archivos html podias dejarlos sueltos en la raíz del proyecto o otra opción hubiera sido crear una carpeta de nombre pages y poner ahí dentro los archivos html de experiencia y educación y dejas suelto el index en la raíz del proyecto, esto te facilita también cuando armas la ruta de los enlaces con la etiqueta &lt;a&gt;</w:t>
+        <w:t xml:space="preserve">Los archivos </w:t>
+      </w:r>
+      <w:proofErr w:type="spellStart"/>
+      <w:r>
+        <w:t>html</w:t>
+      </w:r>
+      <w:proofErr w:type="spellEnd"/>
+      <w:r>
+        <w:t xml:space="preserve"> </w:t>
+      </w:r>
+      <w:proofErr w:type="spellStart"/>
+      <w:r>
+        <w:t>podias</w:t>
+      </w:r>
+      <w:proofErr w:type="spellEnd"/>
+      <w:r>
+        <w:t xml:space="preserve"> dejarlos sueltos en la raíz del proyecto </w:t>
+      </w:r>
+      <w:proofErr w:type="spellStart"/>
+      <w:r>
+        <w:t>o</w:t>
+      </w:r>
+      <w:proofErr w:type="spellEnd"/>
+      <w:r>
+        <w:t xml:space="preserve"> otra opción hubiera sido crear una carpeta de nombre </w:t>
+      </w:r>
+      <w:proofErr w:type="spellStart"/>
+      <w:r>
+        <w:t>pages</w:t>
+      </w:r>
+      <w:proofErr w:type="spellEnd"/>
+      <w:r>
+        <w:t xml:space="preserve"> y poner ahí dentro los archivos </w:t>
+      </w:r>
+      <w:proofErr w:type="spellStart"/>
+      <w:r>
+        <w:t>html</w:t>
+      </w:r>
+      <w:proofErr w:type="spellEnd"/>
+      <w:r>
+        <w:t xml:space="preserve"> de experiencia y educación y dejas suelto el </w:t>
+      </w:r>
+      <w:proofErr w:type="spellStart"/>
+      <w:r>
+        <w:t>index</w:t>
+      </w:r>
+      <w:proofErr w:type="spellEnd"/>
+      <w:r>
+        <w:t xml:space="preserve"> en la raíz del proyecto, esto te facilita también cuando armas la ruta de los enlaces con la etiqueta &lt;a&gt;</w:t>
       </w:r>
     </w:p>
     <w:p>
@@ -1859,6 +3733,7 @@
           <w:bCs/>
         </w:rPr>
       </w:pPr>
+      <w:proofErr w:type="spellStart"/>
       <w:r>
         <w:rPr>
           <w:rFonts w:ascii="Segoe UI Emoji" w:hAnsi="Segoe UI Emoji" w:cs="Segoe UI Emoji"/>
@@ -1867,6 +3742,7 @@
         </w:rPr>
         <w:t>Gomez</w:t>
       </w:r>
+      <w:proofErr w:type="spellEnd"/>
       <w:r>
         <w:rPr>
           <w:rFonts w:ascii="Segoe UI Emoji" w:hAnsi="Segoe UI Emoji" w:cs="Segoe UI Emoji"/>
@@ -1899,6 +3775,7 @@
           <w:rFonts w:ascii="Segoe UI Emoji" w:hAnsi="Segoe UI Emoji" w:cs="Segoe UI Emoji"/>
         </w:rPr>
       </w:pPr>
+      <w:proofErr w:type="gramStart"/>
       <w:r>
         <w:rPr>
           <w:rFonts w:ascii="Segoe UI Emoji" w:hAnsi="Segoe UI Emoji" w:cs="Segoe UI Emoji"/>
@@ -1906,7 +3783,11 @@
         <w:t>🎉</w:t>
       </w:r>
       <w:r>
-        <w:t xml:space="preserve">¡Felicitaciones por la entrega del Desafío 01! </w:t>
+        <w:t>¡</w:t>
+      </w:r>
+      <w:proofErr w:type="gramEnd"/>
+      <w:r>
+        <w:t xml:space="preserve">Felicitaciones por la entrega del Desafío 01! </w:t>
       </w:r>
       <w:r>
         <w:rPr>
@@ -1924,7 +3805,15 @@
     <w:p/>
     <w:p>
       <w:r>
-        <w:t xml:space="preserve">Los archivos html están </w:t>
+        <w:t xml:space="preserve">Los archivos </w:t>
+      </w:r>
+      <w:proofErr w:type="spellStart"/>
+      <w:r>
+        <w:t>html</w:t>
+      </w:r>
+      <w:proofErr w:type="spellEnd"/>
+      <w:r>
+        <w:t xml:space="preserve"> están </w:t>
       </w:r>
       <w:r>
         <w:t xml:space="preserve">casi </w:t>
@@ -1942,7 +3831,47 @@
     <w:p/>
     <w:p>
       <w:r>
-        <w:t>Genial que hayas utilizado etiquetas semánticas como main, header, section, article y footer estas ayudan a que estructuremos nuestra información de una manera que el navegador la entienda mejor.</w:t>
+        <w:t xml:space="preserve">Genial que hayas utilizado etiquetas semánticas como </w:t>
+      </w:r>
+      <w:proofErr w:type="spellStart"/>
+      <w:r>
+        <w:t>main</w:t>
+      </w:r>
+      <w:proofErr w:type="spellEnd"/>
+      <w:r>
+        <w:t xml:space="preserve">, </w:t>
+      </w:r>
+      <w:proofErr w:type="spellStart"/>
+      <w:r>
+        <w:t>header</w:t>
+      </w:r>
+      <w:proofErr w:type="spellEnd"/>
+      <w:r>
+        <w:t xml:space="preserve">, </w:t>
+      </w:r>
+      <w:proofErr w:type="spellStart"/>
+      <w:r>
+        <w:t>section</w:t>
+      </w:r>
+      <w:proofErr w:type="spellEnd"/>
+      <w:r>
+        <w:t xml:space="preserve">, </w:t>
+      </w:r>
+      <w:proofErr w:type="spellStart"/>
+      <w:r>
+        <w:t>article</w:t>
+      </w:r>
+      <w:proofErr w:type="spellEnd"/>
+      <w:r>
+        <w:t xml:space="preserve"> y </w:t>
+      </w:r>
+      <w:proofErr w:type="spellStart"/>
+      <w:r>
+        <w:t>footer</w:t>
+      </w:r>
+      <w:proofErr w:type="spellEnd"/>
+      <w:r>
+        <w:t xml:space="preserve"> estas ayudan a que estructuremos nuestra información de una manera que el navegador la entienda mejor.</w:t>
       </w:r>
     </w:p>
     <w:p/>
@@ -1963,7 +3892,23 @@
         </w:numPr>
       </w:pPr>
       <w:r>
-        <w:t>En los archivos html de educación y experiencia te falto agregar la etiqueta body que contiene todo el contenido que se ve en el navegador.</w:t>
+        <w:t xml:space="preserve">En los archivos </w:t>
+      </w:r>
+      <w:proofErr w:type="spellStart"/>
+      <w:r>
+        <w:t>html</w:t>
+      </w:r>
+      <w:proofErr w:type="spellEnd"/>
+      <w:r>
+        <w:t xml:space="preserve"> de educación y experiencia te falto agregar la etiqueta </w:t>
+      </w:r>
+      <w:proofErr w:type="spellStart"/>
+      <w:r>
+        <w:t>body</w:t>
+      </w:r>
+      <w:proofErr w:type="spellEnd"/>
+      <w:r>
+        <w:t xml:space="preserve"> que contiene todo el contenido que se ve en el navegador.</w:t>
       </w:r>
     </w:p>
     <w:p>
@@ -2056,6 +4001,7 @@
           <w:rFonts w:ascii="Segoe UI Emoji" w:hAnsi="Segoe UI Emoji" w:cs="Segoe UI Emoji"/>
         </w:rPr>
       </w:pPr>
+      <w:proofErr w:type="gramStart"/>
       <w:r>
         <w:rPr>
           <w:rFonts w:ascii="Segoe UI Emoji" w:hAnsi="Segoe UI Emoji" w:cs="Segoe UI Emoji"/>
@@ -2063,7 +4009,11 @@
         <w:t>🎉</w:t>
       </w:r>
       <w:r>
-        <w:t xml:space="preserve">¡Felicitaciones por la entrega del Desafío 03! </w:t>
+        <w:t>¡</w:t>
+      </w:r>
+      <w:proofErr w:type="gramEnd"/>
+      <w:r>
+        <w:t xml:space="preserve">Felicitaciones por la entrega del Desafío 03! </w:t>
       </w:r>
       <w:r>
         <w:rPr>
@@ -2085,7 +4035,31 @@
     </w:p>
     <w:p>
       <w:r>
-        <w:t>El htmlesta correcto, bien aplicada la estructura del form y sus elementos, bien seteadas las validaciones solicitadas, te falto el campo de email. Los estilos solicitados están bien aplicados con el fondo, falto importar una fuente como se solicito en enunciado.</w:t>
+        <w:t xml:space="preserve">El </w:t>
+      </w:r>
+      <w:proofErr w:type="spellStart"/>
+      <w:r>
+        <w:t>htmlesta</w:t>
+      </w:r>
+      <w:proofErr w:type="spellEnd"/>
+      <w:r>
+        <w:t xml:space="preserve"> correcto, bien aplicada la estructura del </w:t>
+      </w:r>
+      <w:proofErr w:type="spellStart"/>
+      <w:r>
+        <w:t>form</w:t>
+      </w:r>
+      <w:proofErr w:type="spellEnd"/>
+      <w:r>
+        <w:t xml:space="preserve"> y sus elementos, bien seteadas las validaciones solicitadas, te falto el campo de email. Los estilos solicitados están bien aplicados con el fondo, falto importar una fuente como se </w:t>
+      </w:r>
+      <w:proofErr w:type="spellStart"/>
+      <w:r>
+        <w:t>solicito</w:t>
+      </w:r>
+      <w:proofErr w:type="spellEnd"/>
+      <w:r>
+        <w:t xml:space="preserve"> en enunciado.</w:t>
       </w:r>
     </w:p>
     <w:p/>
@@ -2104,8 +4078,29 @@
           <w:numId w:val="1"/>
         </w:numPr>
       </w:pPr>
-      <w:r>
-        <w:t>Recordá cambiar el lenguaje a español &lt;html lang="es"&gt; porque esto les dice a los motores de búsqueda en que idioma esta tu sitio web.</w:t>
+      <w:proofErr w:type="spellStart"/>
+      <w:r>
+        <w:t>Recordá</w:t>
+      </w:r>
+      <w:proofErr w:type="spellEnd"/>
+      <w:r>
+        <w:t xml:space="preserve"> cambiar el lenguaje a español &lt;</w:t>
+      </w:r>
+      <w:proofErr w:type="spellStart"/>
+      <w:r>
+        <w:t>html</w:t>
+      </w:r>
+      <w:proofErr w:type="spellEnd"/>
+      <w:r>
+        <w:t xml:space="preserve"> </w:t>
+      </w:r>
+      <w:proofErr w:type="spellStart"/>
+      <w:r>
+        <w:t>lang</w:t>
+      </w:r>
+      <w:proofErr w:type="spellEnd"/>
+      <w:r>
+        <w:t>="es"&gt; porque esto les dice a los motores de búsqueda en que idioma esta tu sitio web.</w:t>
       </w:r>
     </w:p>
     <w:p/>
@@ -2177,6 +4172,7 @@
           <w:rFonts w:ascii="Segoe UI Emoji" w:hAnsi="Segoe UI Emoji" w:cs="Segoe UI Emoji"/>
         </w:rPr>
       </w:pPr>
+      <w:proofErr w:type="gramStart"/>
       <w:r>
         <w:rPr>
           <w:rFonts w:ascii="Segoe UI Emoji" w:hAnsi="Segoe UI Emoji" w:cs="Segoe UI Emoji"/>
@@ -2184,7 +4180,11 @@
         <w:t>🎉</w:t>
       </w:r>
       <w:r>
-        <w:t xml:space="preserve">¡Felicitaciones por la entrega del Desafío 03! </w:t>
+        <w:t>¡</w:t>
+      </w:r>
+      <w:proofErr w:type="gramEnd"/>
+      <w:r>
+        <w:t xml:space="preserve">Felicitaciones por la entrega del Desafío 03! </w:t>
       </w:r>
       <w:r>
         <w:rPr>
@@ -2206,7 +4206,23 @@
     </w:p>
     <w:p>
       <w:r>
-        <w:t>El html impecable, correcta la estructura del form y sus elementos, bien seteadas las validaciones solicitadas. Los estilos solicitados están bien aplicados con el fondo y fuentes solicitadas.</w:t>
+        <w:t xml:space="preserve">El </w:t>
+      </w:r>
+      <w:proofErr w:type="spellStart"/>
+      <w:r>
+        <w:t>html</w:t>
+      </w:r>
+      <w:proofErr w:type="spellEnd"/>
+      <w:r>
+        <w:t xml:space="preserve"> impecable, correcta la estructura del </w:t>
+      </w:r>
+      <w:proofErr w:type="spellStart"/>
+      <w:r>
+        <w:t>form</w:t>
+      </w:r>
+      <w:proofErr w:type="spellEnd"/>
+      <w:r>
+        <w:t xml:space="preserve"> y sus elementos, bien seteadas las validaciones solicitadas. Los estilos solicitados están bien aplicados con el fondo y fuentes solicitadas.</w:t>
       </w:r>
     </w:p>
     <w:p/>
@@ -2264,6 +4280,7 @@
           <w:rFonts w:ascii="Segoe UI Emoji" w:hAnsi="Segoe UI Emoji" w:cs="Segoe UI Emoji"/>
         </w:rPr>
       </w:pPr>
+      <w:proofErr w:type="gramStart"/>
       <w:r>
         <w:rPr>
           <w:rFonts w:ascii="Segoe UI Emoji" w:hAnsi="Segoe UI Emoji" w:cs="Segoe UI Emoji"/>
@@ -2271,7 +4288,11 @@
         <w:t>🎉</w:t>
       </w:r>
       <w:r>
-        <w:t xml:space="preserve">¡Felicitaciones por la entrega del Desafío 03! </w:t>
+        <w:t>¡</w:t>
+      </w:r>
+      <w:proofErr w:type="gramEnd"/>
+      <w:r>
+        <w:t xml:space="preserve">Felicitaciones por la entrega del Desafío 03! </w:t>
       </w:r>
       <w:r>
         <w:rPr>
@@ -2293,13 +4314,29 @@
     </w:p>
     <w:p>
       <w:r>
-        <w:t xml:space="preserve">El html </w:t>
+        <w:t xml:space="preserve">El </w:t>
+      </w:r>
+      <w:proofErr w:type="spellStart"/>
+      <w:r>
+        <w:t>html</w:t>
+      </w:r>
+      <w:proofErr w:type="spellEnd"/>
+      <w:r>
+        <w:t xml:space="preserve"> </w:t>
       </w:r>
       <w:r>
         <w:t xml:space="preserve">correcto y </w:t>
       </w:r>
       <w:r>
-        <w:t>correcta la estructura del form y sus elementos, bien seteadas las validaciones solicitadas. Los estilos solicitados están bien aplicados con el fondo y fuentes solicitadas.</w:t>
+        <w:t xml:space="preserve">correcta la estructura del </w:t>
+      </w:r>
+      <w:proofErr w:type="spellStart"/>
+      <w:r>
+        <w:t>form</w:t>
+      </w:r>
+      <w:proofErr w:type="spellEnd"/>
+      <w:r>
+        <w:t xml:space="preserve"> y sus elementos, bien seteadas las validaciones solicitadas. Los estilos solicitados están bien aplicados con el fondo y fuentes solicitadas.</w:t>
       </w:r>
     </w:p>
     <w:p>
@@ -2315,14 +4352,43 @@
       <w:r>
         <w:t xml:space="preserve"> </w:t>
       </w:r>
-      <w:r>
-        <w:t xml:space="preserve">html </w:t>
+      <w:proofErr w:type="spellStart"/>
+      <w:r>
+        <w:t>html</w:t>
+      </w:r>
+      <w:proofErr w:type="spellEnd"/>
+      <w:r>
+        <w:t xml:space="preserve"> </w:t>
       </w:r>
       <w:r>
         <w:t>en el tag</w:t>
       </w:r>
       <w:r>
-        <w:t xml:space="preserve"> header dejaría solo el h1 y luego el h2 podria ir adentro del main.</w:t>
+        <w:t xml:space="preserve"> </w:t>
+      </w:r>
+      <w:proofErr w:type="spellStart"/>
+      <w:r>
+        <w:t>header</w:t>
+      </w:r>
+      <w:proofErr w:type="spellEnd"/>
+      <w:r>
+        <w:t xml:space="preserve"> dejaría solo el h1 y luego el h2 </w:t>
+      </w:r>
+      <w:proofErr w:type="spellStart"/>
+      <w:r>
+        <w:t>podria</w:t>
+      </w:r>
+      <w:proofErr w:type="spellEnd"/>
+      <w:r>
+        <w:t xml:space="preserve"> ir adentro del </w:t>
+      </w:r>
+      <w:proofErr w:type="spellStart"/>
+      <w:r>
+        <w:t>main</w:t>
+      </w:r>
+      <w:proofErr w:type="spellEnd"/>
+      <w:r>
+        <w:t>.</w:t>
       </w:r>
     </w:p>
     <w:p>
@@ -2386,6 +4452,7 @@
           <w:rFonts w:ascii="Segoe UI Emoji" w:hAnsi="Segoe UI Emoji" w:cs="Segoe UI Emoji"/>
         </w:rPr>
       </w:pPr>
+      <w:proofErr w:type="gramStart"/>
       <w:r>
         <w:rPr>
           <w:rFonts w:ascii="Segoe UI Emoji" w:hAnsi="Segoe UI Emoji" w:cs="Segoe UI Emoji"/>
@@ -2393,13 +4460,11 @@
         <w:t>🎉</w:t>
       </w:r>
       <w:r>
-        <w:t>¡Felicitaciones por la entrega del Desafío 0</w:t>
-      </w:r>
-      <w:r>
-        <w:t>6</w:t>
-      </w:r>
-      <w:r>
-        <w:t xml:space="preserve">! </w:t>
+        <w:t>¡</w:t>
+      </w:r>
+      <w:proofErr w:type="gramEnd"/>
+      <w:r>
+        <w:t xml:space="preserve">Felicitaciones por la entrega del Desafío 07! </w:t>
       </w:r>
       <w:r>
         <w:rPr>
@@ -2416,57 +4481,77 @@
     <w:p/>
     <w:p>
       <w:r>
-        <w:t xml:space="preserve">Gerardo, </w:t>
-      </w:r>
-      <w:r>
-        <w:t xml:space="preserve">muy buen trabajo, cumpliste con </w:t>
-      </w:r>
-      <w:r>
-        <w:t>los requerimientos solicitados.</w:t>
-      </w:r>
-    </w:p>
-    <w:p/>
-    <w:p>
-      <w:r>
-        <w:t>La implementación de arrays es correct</w:t>
-      </w:r>
-      <w:r>
-        <w:t>a</w:t>
-      </w:r>
-      <w:r>
-        <w:t xml:space="preserve">, lo único por enunciado se solicitaba que el array principal incluyera </w:t>
-      </w:r>
-      <w:r>
-        <w:t>dato de</w:t>
-      </w:r>
-      <w:r>
-        <w:t xml:space="preserve"> tipo contenedor (“caja”, ”bolsa”, “pallet”) </w:t>
-      </w:r>
-      <w:r>
-        <w:t xml:space="preserve">esto te facilitaría luego llamar unas sola vez a la función displayResults(), </w:t>
-      </w:r>
-      <w:r>
-        <w:t>pero la lógica implementada logra el objetivo final.</w:t>
-      </w:r>
-    </w:p>
-    <w:p/>
-    <w:p>
-      <w:r>
-        <w:t>Usaste correctamente funciones, tanto sin retorno de datos como con retorno.</w:t>
-      </w:r>
-    </w:p>
-    <w:p>
-      <w:r>
-        <w:t xml:space="preserve"> </w:t>
-      </w:r>
-    </w:p>
-    <w:p>
-      <w:r>
-        <w:t>A</w:t>
-      </w:r>
-      <w:r>
-        <w:t>plicaste correctamente las estructuras de control de flujo</w:t>
-      </w:r>
+        <w:t>Amado</w:t>
+      </w:r>
+      <w:r>
+        <w:t>, excelente trabajo, cumpliste con los requerimientos solicitados.</w:t>
+      </w:r>
+    </w:p>
+    <w:p/>
+    <w:p>
+      <w:r>
+        <w:t xml:space="preserve">La aplicación funciona como se solicitó en enunciado, El área de gestión de reservas muestra correctamente los contadores según su estado funcionando dinámicamente ok, la lista de reservas muestra las </w:t>
+      </w:r>
+      <w:proofErr w:type="spellStart"/>
+      <w:r>
+        <w:t>cards</w:t>
+      </w:r>
+      <w:proofErr w:type="spellEnd"/>
+      <w:r>
+        <w:t xml:space="preserve"> con la </w:t>
+      </w:r>
+      <w:proofErr w:type="spellStart"/>
+      <w:r>
+        <w:t>info</w:t>
+      </w:r>
+      <w:proofErr w:type="spellEnd"/>
+      <w:r>
+        <w:t xml:space="preserve"> solicitada y con los estilos correctos.</w:t>
+      </w:r>
+    </w:p>
+    <w:p>
+      <w:r>
+        <w:t>La implementación de funciones y métodos para manipulación del DOM es correcta. Aplicaste correctamente las estructuras de control de flujo y la lógica de tu solución es correcta.</w:t>
+      </w:r>
+    </w:p>
+    <w:p>
+      <w:r>
+        <w:t xml:space="preserve">Solo te falto en los estilos de la </w:t>
+      </w:r>
+      <w:proofErr w:type="spellStart"/>
+      <w:r>
+        <w:t>card</w:t>
+      </w:r>
+      <w:proofErr w:type="spellEnd"/>
+      <w:r>
+        <w:t xml:space="preserve"> agregar la </w:t>
+      </w:r>
+      <w:proofErr w:type="spellStart"/>
+      <w:r>
+        <w:t>pseudo-</w:t>
+      </w:r>
+      <w:proofErr w:type="gramStart"/>
+      <w:r>
+        <w:t>clase</w:t>
+      </w:r>
+      <w:proofErr w:type="spellEnd"/>
+      <w:r>
+        <w:t xml:space="preserve"> :</w:t>
+      </w:r>
+      <w:proofErr w:type="spellStart"/>
+      <w:r>
+        <w:t>hover</w:t>
+      </w:r>
+      <w:proofErr w:type="spellEnd"/>
+      <w:proofErr w:type="gramEnd"/>
+      <w:r>
+        <w:t xml:space="preserve"> para el b</w:t>
+      </w:r>
+      <w:proofErr w:type="spellStart"/>
+      <w:r>
+        <w:t>order</w:t>
+      </w:r>
+      <w:proofErr w:type="spellEnd"/>
       <w:r>
         <w:t>.</w:t>
       </w:r>
@@ -2474,27 +4559,7 @@
     <w:p/>
     <w:p>
       <w:r>
-        <w:t xml:space="preserve">La lógica de tu </w:t>
-      </w:r>
-      <w:r>
-        <w:t xml:space="preserve">solución está </w:t>
-      </w:r>
-      <w:r>
-        <w:t>correcta</w:t>
-      </w:r>
-      <w:r>
-        <w:t>. Destaco la prolijidad del código.</w:t>
-      </w:r>
-    </w:p>
-    <w:p/>
-    <w:p/>
-    <w:p/>
-    <w:p>
-      <w:r>
-        <w:t xml:space="preserve">Muy buen </w:t>
-      </w:r>
-      <w:r>
-        <w:t xml:space="preserve">trabajo ¡ </w:t>
+        <w:t xml:space="preserve">Excelente trabajo ¡ </w:t>
       </w:r>
     </w:p>
     <w:p/>
@@ -2504,13 +4569,7 @@
         <w:ind w:left="708" w:hanging="708"/>
       </w:pPr>
       <w:r>
-        <w:t>Tu nota en el Desafío 0</w:t>
-      </w:r>
-      <w:r>
-        <w:t>6</w:t>
-      </w:r>
-      <w:r>
-        <w:t xml:space="preserve"> es: </w:t>
+        <w:t xml:space="preserve">Tu nota en el Desafío 07 es: </w:t>
       </w:r>
       <w:r>
         <w:rPr>
@@ -2568,6 +4627,7 @@
           <w:rFonts w:ascii="Segoe UI Emoji" w:hAnsi="Segoe UI Emoji" w:cs="Segoe UI Emoji"/>
         </w:rPr>
       </w:pPr>
+      <w:proofErr w:type="gramStart"/>
       <w:r>
         <w:rPr>
           <w:rFonts w:ascii="Segoe UI Emoji" w:hAnsi="Segoe UI Emoji" w:cs="Segoe UI Emoji"/>
@@ -2575,7 +4635,11 @@
         <w:t>🎉</w:t>
       </w:r>
       <w:r>
-        <w:t xml:space="preserve">¡Felicitaciones por la entrega del Desafío 06! </w:t>
+        <w:t>¡</w:t>
+      </w:r>
+      <w:proofErr w:type="gramEnd"/>
+      <w:r>
+        <w:t xml:space="preserve">Felicitaciones por la entrega del Desafío 06! </w:t>
       </w:r>
       <w:r>
         <w:rPr>
@@ -2601,7 +4665,23 @@
     <w:p/>
     <w:p>
       <w:r>
-        <w:t>La implementación de arrays es correcta, cumpliste con la estructura de array tal cual se solicito en enunciado</w:t>
+        <w:t xml:space="preserve">La implementación de </w:t>
+      </w:r>
+      <w:proofErr w:type="spellStart"/>
+      <w:r>
+        <w:t>arrays</w:t>
+      </w:r>
+      <w:proofErr w:type="spellEnd"/>
+      <w:r>
+        <w:t xml:space="preserve"> es correcta, cumpliste con la estructura de array tal cual se </w:t>
+      </w:r>
+      <w:proofErr w:type="spellStart"/>
+      <w:r>
+        <w:t>solicito</w:t>
+      </w:r>
+      <w:proofErr w:type="spellEnd"/>
+      <w:r>
+        <w:t xml:space="preserve"> en enunciado</w:t>
       </w:r>
       <w:r>
         <w:t>.</w:t>
@@ -2626,7 +4706,15 @@
     <w:p/>
     <w:p>
       <w:r>
-        <w:t>La lógica de tu solución está perfecta. Destaco la prolijidad de tu código ayuda mucho para legibilidad del mismo.</w:t>
+        <w:t xml:space="preserve">La lógica de tu solución está perfecta. Destaco la prolijidad de tu código ayuda mucho para legibilidad </w:t>
+      </w:r>
+      <w:proofErr w:type="gramStart"/>
+      <w:r>
+        <w:t>del mismo</w:t>
+      </w:r>
+      <w:proofErr w:type="gramEnd"/>
+      <w:r>
+        <w:t>.</w:t>
       </w:r>
     </w:p>
     <w:p/>
@@ -2680,7 +4768,7 @@
 </file>
 
 <file path=word/numbering.xml><?xml version="1.0" encoding="utf-8"?>
-<w:numbering xmlns:wpc="http://schemas.microsoft.com/office/word/2010/wordprocessingCanvas" xmlns:cx="http://schemas.microsoft.com/office/drawing/2014/chartex" xmlns:cx1="http://schemas.microsoft.com/office/drawing/2015/9/8/chartex" xmlns:cx2="http://schemas.microsoft.com/office/drawing/2015/10/21/chartex" xmlns:cx3="http://schemas.microsoft.com/office/drawing/2016/5/9/chartex" xmlns:cx4="http://schemas.microsoft.com/office/drawing/2016/5/10/chartex" xmlns:cx5="http://schemas.microsoft.com/office/drawing/2016/5/11/chartex" xmlns:cx6="http://schemas.microsoft.com/office/drawing/2016/5/12/chartex" xmlns:cx7="http://schemas.microsoft.com/office/drawing/2016/5/13/chartex" xmlns:cx8="http://schemas.microsoft.com/office/drawing/2016/5/14/chartex" xmlns:mc="http://schemas.openxmlformats.org/markup-compatibility/2006" xmlns:aink="http://schemas.microsoft.com/office/drawing/2016/ink" xmlns:am3d="http://schemas.microsoft.com/office/drawing/2017/model3d" xmlns:o="urn:schemas-microsoft-com:office:office" xmlns:r="http://schemas.openxmlformats.org/officeDocument/2006/relationships" xmlns:m="http://schemas.openxmlformats.org/officeDocument/2006/math" xmlns:v="urn:schemas-microsoft-com:vml" xmlns:wp14="http://schemas.microsoft.com/office/word/2010/wordprocessingDrawing" xmlns:wp="http://schemas.openxmlformats.org/drawingml/2006/wordprocessingDrawing" xmlns:w10="urn:schemas-microsoft-com:office:word" xmlns:w="http://schemas.openxmlformats.org/wordprocessingml/2006/main" xmlns:w14="http://schemas.microsoft.com/office/word/2010/wordml" xmlns:w15="http://schemas.microsoft.com/office/word/2012/wordml" xmlns:w16cex="http://schemas.microsoft.com/office/word/2018/wordml/cex" xmlns:w16cid="http://schemas.microsoft.com/office/word/2016/wordml/cid" xmlns:w16="http://schemas.microsoft.com/office/word/2018/wordml" xmlns:w16sdtdh="http://schemas.microsoft.com/office/word/2020/wordml/sdtdatahash" xmlns:w16se="http://schemas.microsoft.com/office/word/2015/wordml/symex" xmlns:wpg="http://schemas.microsoft.com/office/word/2010/wordprocessingGroup" xmlns:wpi="http://schemas.microsoft.com/office/word/2010/wordprocessingInk" xmlns:wne="http://schemas.microsoft.com/office/word/2006/wordml" xmlns:wps="http://schemas.microsoft.com/office/word/2010/wordprocessingShape" mc:Ignorable="w14 w15 w16se w16cid w16 w16cex w16sdtdh wp14">
+<w:numbering xmlns:wpc="http://schemas.microsoft.com/office/word/2010/wordprocessingCanvas" xmlns:cx="http://schemas.microsoft.com/office/drawing/2014/chartex" xmlns:cx1="http://schemas.microsoft.com/office/drawing/2015/9/8/chartex" xmlns:cx2="http://schemas.microsoft.com/office/drawing/2015/10/21/chartex" xmlns:cx3="http://schemas.microsoft.com/office/drawing/2016/5/9/chartex" xmlns:cx4="http://schemas.microsoft.com/office/drawing/2016/5/10/chartex" xmlns:cx5="http://schemas.microsoft.com/office/drawing/2016/5/11/chartex" xmlns:cx6="http://schemas.microsoft.com/office/drawing/2016/5/12/chartex" xmlns:cx7="http://schemas.microsoft.com/office/drawing/2016/5/13/chartex" xmlns:cx8="http://schemas.microsoft.com/office/drawing/2016/5/14/chartex" xmlns:mc="http://schemas.openxmlformats.org/markup-compatibility/2006" xmlns:aink="http://schemas.microsoft.com/office/drawing/2016/ink" xmlns:am3d="http://schemas.microsoft.com/office/drawing/2017/model3d" xmlns:o="urn:schemas-microsoft-com:office:office" xmlns:oel="http://schemas.microsoft.com/office/2019/extlst" xmlns:r="http://schemas.openxmlformats.org/officeDocument/2006/relationships" xmlns:m="http://schemas.openxmlformats.org/officeDocument/2006/math" xmlns:v="urn:schemas-microsoft-com:vml" xmlns:wp14="http://schemas.microsoft.com/office/word/2010/wordprocessingDrawing" xmlns:wp="http://schemas.openxmlformats.org/drawingml/2006/wordprocessingDrawing" xmlns:w10="urn:schemas-microsoft-com:office:word" xmlns:w="http://schemas.openxmlformats.org/wordprocessingml/2006/main" xmlns:w14="http://schemas.microsoft.com/office/word/2010/wordml" xmlns:w15="http://schemas.microsoft.com/office/word/2012/wordml" xmlns:w16cex="http://schemas.microsoft.com/office/word/2018/wordml/cex" xmlns:w16cid="http://schemas.microsoft.com/office/word/2016/wordml/cid" xmlns:w16="http://schemas.microsoft.com/office/word/2018/wordml" xmlns:w16du="http://schemas.microsoft.com/office/word/2023/wordml/word16du" xmlns:w16sdtdh="http://schemas.microsoft.com/office/word/2020/wordml/sdtdatahash" xmlns:w16sdtfl="http://schemas.microsoft.com/office/word/2024/wordml/sdtformatlock" xmlns:w16se="http://schemas.microsoft.com/office/word/2015/wordml/symex" xmlns:wpg="http://schemas.microsoft.com/office/word/2010/wordprocessingGroup" xmlns:wpi="http://schemas.microsoft.com/office/word/2010/wordprocessingInk" xmlns:wne="http://schemas.microsoft.com/office/word/2006/wordml" xmlns:wps="http://schemas.microsoft.com/office/word/2010/wordprocessingShape" mc:Ignorable="w14 w15 w16se w16cid w16 w16cex w16sdtdh w16sdtfl w16du wp14">
   <w:abstractNum w:abstractNumId="0" w15:restartNumberingAfterBreak="0">
     <w:nsid w:val="2A776073"/>
     <w:multiLevelType w:val="hybridMultilevel"/>
@@ -3020,20 +5108,20 @@
       </w:rPr>
     </w:lvl>
   </w:abstractNum>
-  <w:num w:numId="1">
+  <w:num w:numId="1" w16cid:durableId="2104259427">
     <w:abstractNumId w:val="1"/>
   </w:num>
-  <w:num w:numId="2">
+  <w:num w:numId="2" w16cid:durableId="60522163">
     <w:abstractNumId w:val="2"/>
   </w:num>
-  <w:num w:numId="3">
+  <w:num w:numId="3" w16cid:durableId="557321737">
     <w:abstractNumId w:val="0"/>
   </w:num>
 </w:numbering>
 </file>
 
 <file path=word/styles.xml><?xml version="1.0" encoding="utf-8"?>
-<w:styles xmlns:mc="http://schemas.openxmlformats.org/markup-compatibility/2006" xmlns:r="http://schemas.openxmlformats.org/officeDocument/2006/relationships" xmlns:w="http://schemas.openxmlformats.org/wordprocessingml/2006/main" xmlns:w14="http://schemas.microsoft.com/office/word/2010/wordml" xmlns:w15="http://schemas.microsoft.com/office/word/2012/wordml" xmlns:w16cex="http://schemas.microsoft.com/office/word/2018/wordml/cex" xmlns:w16cid="http://schemas.microsoft.com/office/word/2016/wordml/cid" xmlns:w16="http://schemas.microsoft.com/office/word/2018/wordml" xmlns:w16sdtdh="http://schemas.microsoft.com/office/word/2020/wordml/sdtdatahash" xmlns:w16se="http://schemas.microsoft.com/office/word/2015/wordml/symex" mc:Ignorable="w14 w15 w16se w16cid w16 w16cex w16sdtdh">
+<w:styles xmlns:mc="http://schemas.openxmlformats.org/markup-compatibility/2006" xmlns:r="http://schemas.openxmlformats.org/officeDocument/2006/relationships" xmlns:w="http://schemas.openxmlformats.org/wordprocessingml/2006/main" xmlns:w14="http://schemas.microsoft.com/office/word/2010/wordml" xmlns:w15="http://schemas.microsoft.com/office/word/2012/wordml" xmlns:w16cex="http://schemas.microsoft.com/office/word/2018/wordml/cex" xmlns:w16cid="http://schemas.microsoft.com/office/word/2016/wordml/cid" xmlns:w16="http://schemas.microsoft.com/office/word/2018/wordml" xmlns:w16du="http://schemas.microsoft.com/office/word/2023/wordml/word16du" xmlns:w16sdtdh="http://schemas.microsoft.com/office/word/2020/wordml/sdtdatahash" xmlns:w16sdtfl="http://schemas.microsoft.com/office/word/2024/wordml/sdtformatlock" xmlns:w16se="http://schemas.microsoft.com/office/word/2015/wordml/symex" mc:Ignorable="w14 w15 w16se w16cid w16 w16cex w16sdtdh w16sdtfl w16du">
   <w:docDefaults>
     <w:rPrDefault>
       <w:rPr>
@@ -3430,7 +5518,7 @@
   <w:style w:type="paragraph" w:default="1" w:styleId="Normal">
     <w:name w:val="Normal"/>
     <w:qFormat/>
-    <w:rsid w:val="003320B0"/>
+    <w:rsid w:val="00FE7C7C"/>
     <w:rPr>
       <w:kern w:val="2"/>
       <w14:ligatures w14:val="standardContextual"/>

</xml_diff>